<commit_message>
se actualiza el documento con las respuestas de la slide 1
</commit_message>
<xml_diff>
--- a/Exercise/Documento - Obligatorio TA.docx
+++ b/Exercise/Documento - Obligatorio TA.docx
@@ -1,6 +1,6 @@
 
 <file path=word/document.xml><?xml version="1.0" encoding="utf-8"?>
-<w:document xmlns:wpc="http://schemas.microsoft.com/office/word/2010/wordprocessingCanvas" xmlns:cx="http://schemas.microsoft.com/office/drawing/2014/chartex" xmlns:cx1="http://schemas.microsoft.com/office/drawing/2015/9/8/chartex" xmlns:cx2="http://schemas.microsoft.com/office/drawing/2015/10/21/chartex" xmlns:cx3="http://schemas.microsoft.com/office/drawing/2016/5/9/chartex" xmlns:cx4="http://schemas.microsoft.com/office/drawing/2016/5/10/chartex" xmlns:cx5="http://schemas.microsoft.com/office/drawing/2016/5/11/chartex" xmlns:cx6="http://schemas.microsoft.com/office/drawing/2016/5/12/chartex" xmlns:cx7="http://schemas.microsoft.com/office/drawing/2016/5/13/chartex" xmlns:cx8="http://schemas.microsoft.com/office/drawing/2016/5/14/chartex" xmlns:mc="http://schemas.openxmlformats.org/markup-compatibility/2006" xmlns:aink="http://schemas.microsoft.com/office/drawing/2016/ink" xmlns:am3d="http://schemas.microsoft.com/office/drawing/2017/model3d" xmlns:o="urn:schemas-microsoft-com:office:office" xmlns:r="http://schemas.openxmlformats.org/officeDocument/2006/relationships" xmlns:m="http://schemas.openxmlformats.org/officeDocument/2006/math" xmlns:v="urn:schemas-microsoft-com:vml" xmlns:wp14="http://schemas.microsoft.com/office/word/2010/wordprocessingDrawing" xmlns:wp="http://schemas.openxmlformats.org/drawingml/2006/wordprocessingDrawing" xmlns:w10="urn:schemas-microsoft-com:office:word" xmlns:w="http://schemas.openxmlformats.org/wordprocessingml/2006/main" xmlns:w14="http://schemas.microsoft.com/office/word/2010/wordml" xmlns:w15="http://schemas.microsoft.com/office/word/2012/wordml" xmlns:w16cid="http://schemas.microsoft.com/office/word/2016/wordml/cid" xmlns:w16se="http://schemas.microsoft.com/office/word/2015/wordml/symex" xmlns:wpg="http://schemas.microsoft.com/office/word/2010/wordprocessingGroup" xmlns:wpi="http://schemas.microsoft.com/office/word/2010/wordprocessingInk" xmlns:wne="http://schemas.microsoft.com/office/word/2006/wordml" xmlns:wps="http://schemas.microsoft.com/office/word/2010/wordprocessingShape" mc:Ignorable="w14 w15 w16se w16cid wp14">
+<w:document xmlns:wpc="http://schemas.microsoft.com/office/word/2010/wordprocessingCanvas" xmlns:mc="http://schemas.openxmlformats.org/markup-compatibility/2006" xmlns:o="urn:schemas-microsoft-com:office:office" xmlns:r="http://schemas.openxmlformats.org/officeDocument/2006/relationships" xmlns:m="http://schemas.openxmlformats.org/officeDocument/2006/math" xmlns:v="urn:schemas-microsoft-com:vml" xmlns:wp14="http://schemas.microsoft.com/office/word/2010/wordprocessingDrawing" xmlns:wp="http://schemas.openxmlformats.org/drawingml/2006/wordprocessingDrawing" xmlns:w10="urn:schemas-microsoft-com:office:word" xmlns:w="http://schemas.openxmlformats.org/wordprocessingml/2006/main" xmlns:w14="http://schemas.microsoft.com/office/word/2010/wordml" xmlns:w15="http://schemas.microsoft.com/office/word/2012/wordml" xmlns:wpg="http://schemas.microsoft.com/office/word/2010/wordprocessingGroup" xmlns:wpi="http://schemas.microsoft.com/office/word/2010/wordprocessingInk" xmlns:wne="http://schemas.microsoft.com/office/word/2006/wordml" xmlns:wps="http://schemas.microsoft.com/office/word/2010/wordprocessingShape" mc:Ignorable="w14 w15 wp14">
   <w:body>
     <w:p>
       <w:pPr>
@@ -15,15 +15,7 @@
       </w:r>
       <w:proofErr w:type="spellEnd"/>
       <w:r>
-        <w:t xml:space="preserve"> es una guía turística que está armando en su web una sección de restoranes, que sirva para asesorar a sus clientes en las características y calidad de los restoranes. A estos efectos, los contratan a ustedes para apoyarlos en los algoritmos de soporte de su web, con dos objetivos: i. Poder recomendarles a sus clientes restoranes similares a los que han consultado </w:t>
-      </w:r>
-      <w:proofErr w:type="spellStart"/>
-      <w:r>
-        <w:t>ii</w:t>
-      </w:r>
-      <w:proofErr w:type="spellEnd"/>
-      <w:r>
-        <w:t xml:space="preserve">. </w:t>
+        <w:t xml:space="preserve"> es una guía turística que está armando en su web una sección de restoranes, que sirva para asesorar a sus clientes en las características y calidad de los restoranes. A estos efectos, los contratan a ustedes para apoyarlos en los algoritmos de soporte de su web, con dos objetivos: i. Poder recomendarles a sus clientes restoranes similares a los que han consultado ii. </w:t>
       </w:r>
       <w:proofErr w:type="spellStart"/>
       <w:r>
@@ -76,10 +68,7 @@
         <w:t>Plantee hipótesis respecto a qué dimensiones de análisis (a nivel conceptual y macro) y variables pueden ser relevantes para lograr el objetivo.</w:t>
       </w:r>
     </w:p>
-    <w:p>
-      <w:bookmarkStart w:id="0" w:name="_GoBack"/>
-      <w:bookmarkEnd w:id="0"/>
-    </w:p>
+    <w:p/>
     <w:p>
       <w:r>
         <w:t>Analizando el modelo de negocio de la empresa planteamos como hipótesis que:</w:t>
@@ -140,26 +129,121 @@
         <w:t>Características de la comida</w:t>
       </w:r>
     </w:p>
+    <w:p/>
     <w:p>
-      <w:pPr>
-        <w:pStyle w:val="Ttulo2"/>
-      </w:pPr>
-      <w:r>
-        <w:t>Variables identificadas</w:t>
-      </w:r>
-      <w:r>
-        <w:t>:</w:t>
+      <w:r>
+        <w:t>Como variables dentro de cada dimensión identificamos las siguientes:</w:t>
       </w:r>
     </w:p>
+    <w:p>
+      <w:pPr>
+        <w:pStyle w:val="Prrafodelista"/>
+        <w:numPr>
+          <w:ilvl w:val="0"/>
+          <w:numId w:val="5"/>
+        </w:numPr>
+      </w:pPr>
+      <w:r>
+        <w:t>Datos del cliente</w:t>
+      </w:r>
+      <w:r>
+        <w:t xml:space="preserve"> – deberíamos conocer el perfil y las costumbres de los clientes que concurren al restaurante, que nos permita clasificar los restaurantes partiendo </w:t>
+      </w:r>
+      <w:r>
+        <w:lastRenderedPageBreak/>
+        <w:t xml:space="preserve">de las características de los clientes que concurren y en qué modo lo hacen, </w:t>
+      </w:r>
+      <w:proofErr w:type="spellStart"/>
+      <w:r>
+        <w:t>ej</w:t>
+      </w:r>
+      <w:proofErr w:type="spellEnd"/>
+      <w:r>
+        <w:t xml:space="preserve">, si es con familia, o amigos, si prefieren un ambiente más relajado, etc. </w:t>
+      </w:r>
+    </w:p>
+    <w:p>
+      <w:pPr>
+        <w:pStyle w:val="Prrafodelista"/>
+        <w:numPr>
+          <w:ilvl w:val="0"/>
+          <w:numId w:val="5"/>
+        </w:numPr>
+      </w:pPr>
+      <w:r>
+        <w:t>Características de la comida</w:t>
+      </w:r>
+      <w:r>
+        <w:t xml:space="preserve"> – esta dimensión abarca las particularidades de la comida respecto al tipo de menú, la forma en que se sirve, restricciones alimenticias, entre otros.</w:t>
+      </w:r>
+    </w:p>
+    <w:p>
+      <w:pPr>
+        <w:pStyle w:val="Prrafodelista"/>
+        <w:numPr>
+          <w:ilvl w:val="0"/>
+          <w:numId w:val="5"/>
+        </w:numPr>
+      </w:pPr>
+      <w:r>
+        <w:t>Características de los restaurantes</w:t>
+      </w:r>
+      <w:r>
+        <w:t xml:space="preserve"> – </w:t>
+      </w:r>
+      <w:r>
+        <w:t xml:space="preserve">aquí se recoge la tipología del restaurante, en relación a aspectos operativos y físicos, tales como </w:t>
+      </w:r>
+      <w:r>
+        <w:t xml:space="preserve"> </w:t>
+      </w:r>
+      <w:r>
+        <w:t>ubicación, disponibilidad de estacionamiento, medios de pagos aceptados, y otras cualidades que lo hagan atractivo.</w:t>
+      </w:r>
+    </w:p>
+    <w:p>
+      <w:pPr>
+        <w:pStyle w:val="Prrafodelista"/>
+        <w:ind w:left="1080"/>
+      </w:pPr>
+    </w:p>
+    <w:p>
+      <w:pPr>
+        <w:pStyle w:val="Ttulo1"/>
+      </w:pPr>
+      <w:r>
+        <w:t xml:space="preserve">Identifique, en base a lo anterior, qué tipo de datos precisaría obtener </w:t>
+      </w:r>
+      <w:r>
+        <w:t xml:space="preserve">para llevar a cabo este </w:t>
+      </w:r>
+      <w:proofErr w:type="spellStart"/>
+      <w:r>
+        <w:t>trabaj</w:t>
+      </w:r>
+      <w:proofErr w:type="spellEnd"/>
+    </w:p>
+    <w:p>
+      <w:pPr>
+        <w:sectPr>
+          <w:pgSz w:w="11906" w:h="16838"/>
+          <w:pgMar w:top="1417" w:right="1701" w:bottom="1417" w:left="1701" w:header="708" w:footer="708" w:gutter="0"/>
+          <w:cols w:space="708"/>
+          <w:docGrid w:linePitch="360"/>
+        </w:sectPr>
+      </w:pPr>
+    </w:p>
+    <w:p/>
     <w:tbl>
       <w:tblPr>
-        <w:tblStyle w:val="Tablaconcuadrcula1clara-nfasis3"/>
-        <w:tblW w:w="8642" w:type="dxa"/>
+        <w:tblStyle w:val="Tabladecuadrcula1clara-nfasis3"/>
+        <w:tblW w:w="13994" w:type="dxa"/>
         <w:tblLook w:val="04A0" w:firstRow="1" w:lastRow="0" w:firstColumn="1" w:lastColumn="0" w:noHBand="0" w:noVBand="1"/>
       </w:tblPr>
       <w:tblGrid>
         <w:gridCol w:w="1701"/>
         <w:gridCol w:w="6941"/>
+        <w:gridCol w:w="5352"/>
       </w:tblGrid>
       <w:tr>
         <w:trPr>
@@ -216,6 +300,29 @@
             </w:r>
           </w:p>
         </w:tc>
+        <w:tc>
+          <w:tcPr>
+            <w:tcW w:w="5352" w:type="dxa"/>
+          </w:tcPr>
+          <w:p>
+            <w:pPr>
+              <w:cnfStyle w:val="100000000000" w:firstRow="1" w:lastRow="0" w:firstColumn="0" w:lastColumn="0" w:oddVBand="0" w:evenVBand="0" w:oddHBand="0" w:evenHBand="0" w:firstRowFirstColumn="0" w:firstRowLastColumn="0" w:lastRowFirstColumn="0" w:lastRowLastColumn="0"/>
+              <w:rPr>
+                <w:rFonts w:ascii="Calibri" w:eastAsia="Times New Roman" w:hAnsi="Calibri" w:cs="Calibri"/>
+                <w:color w:val="000000"/>
+                <w:lang w:eastAsia="es-UY"/>
+              </w:rPr>
+            </w:pPr>
+            <w:r>
+              <w:rPr>
+                <w:rFonts w:ascii="Calibri" w:eastAsia="Times New Roman" w:hAnsi="Calibri" w:cs="Calibri"/>
+                <w:color w:val="000000"/>
+                <w:lang w:eastAsia="es-UY"/>
+              </w:rPr>
+              <w:t xml:space="preserve">Observaciones </w:t>
+            </w:r>
+          </w:p>
+        </w:tc>
       </w:tr>
       <w:tr>
         <w:trPr>
@@ -269,7 +376,46 @@
                 <w:color w:val="000000"/>
                 <w:lang w:eastAsia="es-UY"/>
               </w:rPr>
-              <w:t>Horarios de atención. Almuerzo, Cena, Merienda</w:t>
+              <w:t>Servicios ofrecidos</w:t>
+            </w:r>
+            <w:r>
+              <w:rPr>
+                <w:rFonts w:ascii="Calibri" w:eastAsia="Times New Roman" w:hAnsi="Calibri" w:cstheme="minorHAnsi"/>
+                <w:color w:val="000000"/>
+                <w:lang w:eastAsia="es-UY"/>
+              </w:rPr>
+              <w:t>. Almuerzo, Cena, Merienda</w:t>
+            </w:r>
+            <w:r>
+              <w:rPr>
+                <w:rFonts w:ascii="Calibri" w:eastAsia="Times New Roman" w:hAnsi="Calibri" w:cstheme="minorHAnsi"/>
+                <w:color w:val="000000"/>
+                <w:lang w:eastAsia="es-UY"/>
+              </w:rPr>
+              <w:t>, Menú Ejecutivo</w:t>
+            </w:r>
+          </w:p>
+        </w:tc>
+        <w:tc>
+          <w:tcPr>
+            <w:tcW w:w="5352" w:type="dxa"/>
+          </w:tcPr>
+          <w:p>
+            <w:pPr>
+              <w:cnfStyle w:val="000000000000" w:firstRow="0" w:lastRow="0" w:firstColumn="0" w:lastColumn="0" w:oddVBand="0" w:evenVBand="0" w:oddHBand="0" w:evenHBand="0" w:firstRowFirstColumn="0" w:firstRowLastColumn="0" w:lastRowFirstColumn="0" w:lastRowLastColumn="0"/>
+              <w:rPr>
+                <w:rFonts w:ascii="Calibri" w:eastAsia="Times New Roman" w:hAnsi="Calibri" w:cstheme="minorHAnsi"/>
+                <w:color w:val="000000"/>
+                <w:lang w:eastAsia="es-UY"/>
+              </w:rPr>
+            </w:pPr>
+            <w:r>
+              <w:rPr>
+                <w:rFonts w:ascii="Calibri" w:eastAsia="Times New Roman" w:hAnsi="Calibri" w:cstheme="minorHAnsi"/>
+                <w:color w:val="000000"/>
+                <w:lang w:eastAsia="es-UY"/>
+              </w:rPr>
+              <w:t xml:space="preserve">Se consultará por separado por cada uno de los servicios que ofrece. </w:t>
             </w:r>
           </w:p>
         </w:tc>
@@ -320,6 +466,53 @@
             </w:r>
           </w:p>
         </w:tc>
+        <w:tc>
+          <w:tcPr>
+            <w:tcW w:w="5352" w:type="dxa"/>
+          </w:tcPr>
+          <w:p>
+            <w:pPr>
+              <w:cnfStyle w:val="000000000000" w:firstRow="0" w:lastRow="0" w:firstColumn="0" w:lastColumn="0" w:oddVBand="0" w:evenVBand="0" w:oddHBand="0" w:evenHBand="0" w:firstRowFirstColumn="0" w:firstRowLastColumn="0" w:lastRowFirstColumn="0" w:lastRowLastColumn="0"/>
+              <w:rPr>
+                <w:rFonts w:ascii="Calibri" w:eastAsia="Times New Roman" w:hAnsi="Calibri" w:cs="Calibri"/>
+                <w:color w:val="000000"/>
+                <w:lang w:eastAsia="es-UY"/>
+              </w:rPr>
+            </w:pPr>
+            <w:r>
+              <w:rPr>
+                <w:rFonts w:ascii="Calibri" w:eastAsia="Times New Roman" w:hAnsi="Calibri" w:cs="Calibri"/>
+                <w:color w:val="000000"/>
+                <w:lang w:eastAsia="es-UY"/>
+              </w:rPr>
+              <w:t>Cuál</w:t>
+            </w:r>
+            <w:r>
+              <w:rPr>
+                <w:rFonts w:ascii="Calibri" w:eastAsia="Times New Roman" w:hAnsi="Calibri" w:cs="Calibri"/>
+                <w:color w:val="000000"/>
+                <w:lang w:eastAsia="es-UY"/>
+              </w:rPr>
+              <w:t xml:space="preserve"> es la bebida alcohólica que </w:t>
+            </w:r>
+            <w:r>
+              <w:rPr>
+                <w:rFonts w:ascii="Calibri" w:eastAsia="Times New Roman" w:hAnsi="Calibri" w:cs="Calibri"/>
+                <w:color w:val="000000"/>
+                <w:lang w:eastAsia="es-UY"/>
+              </w:rPr>
+              <w:t>más</w:t>
+            </w:r>
+            <w:r>
+              <w:rPr>
+                <w:rFonts w:ascii="Calibri" w:eastAsia="Times New Roman" w:hAnsi="Calibri" w:cs="Calibri"/>
+                <w:color w:val="000000"/>
+                <w:lang w:eastAsia="es-UY"/>
+              </w:rPr>
+              <w:t xml:space="preserve"> se consume. </w:t>
+            </w:r>
+          </w:p>
+        </w:tc>
       </w:tr>
       <w:tr>
         <w:trPr>
@@ -363,16 +556,23 @@
                 <w:color w:val="000000"/>
                 <w:lang w:eastAsia="es-UY"/>
               </w:rPr>
-              <w:t xml:space="preserve">Estilo de la comida: italiana, </w:t>
-            </w:r>
-            <w:r>
-              <w:rPr>
-                <w:rFonts w:ascii="Calibri" w:eastAsia="Times New Roman" w:hAnsi="Calibri" w:cs="Calibri"/>
-                <w:color w:val="000000"/>
-                <w:lang w:eastAsia="es-UY"/>
-              </w:rPr>
-              <w:t>Mediterránea</w:t>
-            </w:r>
+              <w:t>Estilo de la comida: italiana, Mediterránea</w:t>
+            </w:r>
+          </w:p>
+        </w:tc>
+        <w:tc>
+          <w:tcPr>
+            <w:tcW w:w="5352" w:type="dxa"/>
+          </w:tcPr>
+          <w:p>
+            <w:pPr>
+              <w:cnfStyle w:val="000000000000" w:firstRow="0" w:lastRow="0" w:firstColumn="0" w:lastColumn="0" w:oddVBand="0" w:evenVBand="0" w:oddHBand="0" w:evenHBand="0" w:firstRowFirstColumn="0" w:firstRowLastColumn="0" w:lastRowFirstColumn="0" w:lastRowLastColumn="0"/>
+              <w:rPr>
+                <w:rFonts w:ascii="Calibri" w:eastAsia="Times New Roman" w:hAnsi="Calibri" w:cs="Calibri"/>
+                <w:color w:val="000000"/>
+                <w:lang w:eastAsia="es-UY"/>
+              </w:rPr>
+            </w:pPr>
           </w:p>
         </w:tc>
       </w:tr>
@@ -432,6 +632,21 @@
             <w:proofErr w:type="spellEnd"/>
           </w:p>
         </w:tc>
+        <w:tc>
+          <w:tcPr>
+            <w:tcW w:w="5352" w:type="dxa"/>
+          </w:tcPr>
+          <w:p>
+            <w:pPr>
+              <w:cnfStyle w:val="000000000000" w:firstRow="0" w:lastRow="0" w:firstColumn="0" w:lastColumn="0" w:oddVBand="0" w:evenVBand="0" w:oddHBand="0" w:evenHBand="0" w:firstRowFirstColumn="0" w:firstRowLastColumn="0" w:lastRowFirstColumn="0" w:lastRowLastColumn="0"/>
+              <w:rPr>
+                <w:rFonts w:ascii="Calibri" w:eastAsia="Times New Roman" w:hAnsi="Calibri" w:cs="Calibri"/>
+                <w:color w:val="000000"/>
+                <w:lang w:eastAsia="es-UY"/>
+              </w:rPr>
+            </w:pPr>
+          </w:p>
+        </w:tc>
       </w:tr>
       <w:tr>
         <w:trPr>
@@ -475,6 +690,35 @@
             </w:r>
           </w:p>
         </w:tc>
+        <w:tc>
+          <w:tcPr>
+            <w:tcW w:w="5352" w:type="dxa"/>
+          </w:tcPr>
+          <w:p>
+            <w:pPr>
+              <w:cnfStyle w:val="000000000000" w:firstRow="0" w:lastRow="0" w:firstColumn="0" w:lastColumn="0" w:oddVBand="0" w:evenVBand="0" w:oddHBand="0" w:evenHBand="0" w:firstRowFirstColumn="0" w:firstRowLastColumn="0" w:lastRowFirstColumn="0" w:lastRowLastColumn="0"/>
+              <w:rPr>
+                <w:lang w:eastAsia="es-UY"/>
+              </w:rPr>
+            </w:pPr>
+            <w:r>
+              <w:rPr>
+                <w:rFonts w:ascii="Calibri" w:eastAsia="Times New Roman" w:hAnsi="Calibri" w:cstheme="minorHAnsi"/>
+                <w:color w:val="000000"/>
+                <w:lang w:eastAsia="es-UY"/>
+              </w:rPr>
+              <w:t>Se consultará por separado</w:t>
+            </w:r>
+            <w:r>
+              <w:rPr>
+                <w:rFonts w:ascii="Calibri" w:eastAsia="Times New Roman" w:hAnsi="Calibri" w:cstheme="minorHAnsi"/>
+                <w:color w:val="000000"/>
+                <w:lang w:eastAsia="es-UY"/>
+              </w:rPr>
+              <w:t xml:space="preserve"> disponibilidad de menú para celiacos, vegetarianos, veganos, diabéticos</w:t>
+            </w:r>
+          </w:p>
+        </w:tc>
       </w:tr>
       <w:tr>
         <w:trPr>
@@ -503,15 +747,7 @@
                 <w:color w:val="000000"/>
                 <w:lang w:eastAsia="es-UY"/>
               </w:rPr>
-              <w:t>Características</w:t>
-            </w:r>
-            <w:r>
-              <w:rPr>
-                <w:rFonts w:ascii="Calibri" w:eastAsia="Symbol" w:hAnsi="Calibri" w:cs="Symbol"/>
-                <w:color w:val="000000"/>
-                <w:lang w:eastAsia="es-UY"/>
-              </w:rPr>
-              <w:t xml:space="preserve"> de los restaurantes</w:t>
+              <w:t>Características de los restaurantes</w:t>
             </w:r>
           </w:p>
         </w:tc>
@@ -533,6 +769,25 @@
                 <w:lang w:eastAsia="es-UY"/>
               </w:rPr>
               <w:t>Medios de pagos</w:t>
+            </w:r>
+          </w:p>
+        </w:tc>
+        <w:tc>
+          <w:tcPr>
+            <w:tcW w:w="5352" w:type="dxa"/>
+          </w:tcPr>
+          <w:p>
+            <w:pPr>
+              <w:cnfStyle w:val="000000000000" w:firstRow="0" w:lastRow="0" w:firstColumn="0" w:lastColumn="0" w:oddVBand="0" w:evenVBand="0" w:oddHBand="0" w:evenHBand="0" w:firstRowFirstColumn="0" w:firstRowLastColumn="0" w:lastRowFirstColumn="0" w:lastRowLastColumn="0"/>
+              <w:rPr>
+                <w:lang w:eastAsia="es-UY"/>
+              </w:rPr>
+            </w:pPr>
+            <w:r>
+              <w:rPr>
+                <w:lang w:eastAsia="es-UY"/>
+              </w:rPr>
+              <w:t>Listado de opciones de medios de pago con los que cuenta el restaurante</w:t>
             </w:r>
           </w:p>
         </w:tc>
@@ -579,6 +834,25 @@
             </w:r>
           </w:p>
         </w:tc>
+        <w:tc>
+          <w:tcPr>
+            <w:tcW w:w="5352" w:type="dxa"/>
+          </w:tcPr>
+          <w:p>
+            <w:pPr>
+              <w:cnfStyle w:val="000000000000" w:firstRow="0" w:lastRow="0" w:firstColumn="0" w:lastColumn="0" w:oddVBand="0" w:evenVBand="0" w:oddHBand="0" w:evenHBand="0" w:firstRowFirstColumn="0" w:firstRowLastColumn="0" w:lastRowFirstColumn="0" w:lastRowLastColumn="0"/>
+              <w:rPr>
+                <w:lang w:eastAsia="es-UY"/>
+              </w:rPr>
+            </w:pPr>
+            <w:r>
+              <w:rPr>
+                <w:lang w:eastAsia="es-UY"/>
+              </w:rPr>
+              <w:t>Coordenadas geográficas para medir cercanías entre restaurantes</w:t>
+            </w:r>
+          </w:p>
+        </w:tc>
       </w:tr>
       <w:tr>
         <w:trPr>
@@ -618,7 +892,40 @@
               <w:rPr>
                 <w:lang w:eastAsia="es-UY"/>
               </w:rPr>
-              <w:t>Distancias</w:t>
+              <w:t>Ambiente / Estilo</w:t>
+            </w:r>
+          </w:p>
+        </w:tc>
+        <w:tc>
+          <w:tcPr>
+            <w:tcW w:w="5352" w:type="dxa"/>
+          </w:tcPr>
+          <w:p>
+            <w:pPr>
+              <w:cnfStyle w:val="000000000000" w:firstRow="0" w:lastRow="0" w:firstColumn="0" w:lastColumn="0" w:oddVBand="0" w:evenVBand="0" w:oddHBand="0" w:evenHBand="0" w:firstRowFirstColumn="0" w:firstRowLastColumn="0" w:lastRowFirstColumn="0" w:lastRowLastColumn="0"/>
+              <w:rPr>
+                <w:lang w:eastAsia="es-UY"/>
+              </w:rPr>
+            </w:pPr>
+            <w:r>
+              <w:rPr>
+                <w:lang w:eastAsia="es-UY"/>
+              </w:rPr>
+              <w:t xml:space="preserve">Se refiere al diseño o ambiente. Ej. Con espacios abiertos, </w:t>
+            </w:r>
+            <w:proofErr w:type="spellStart"/>
+            <w:r>
+              <w:rPr>
+                <w:lang w:eastAsia="es-UY"/>
+              </w:rPr>
+              <w:t>vintage</w:t>
+            </w:r>
+            <w:proofErr w:type="spellEnd"/>
+            <w:r>
+              <w:rPr>
+                <w:lang w:eastAsia="es-UY"/>
+              </w:rPr>
+              <w:t>, naturalista, entre otros.</w:t>
             </w:r>
           </w:p>
         </w:tc>
@@ -661,8 +968,21 @@
               <w:rPr>
                 <w:lang w:eastAsia="es-UY"/>
               </w:rPr>
-              <w:t>Ambiente / Estilo</w:t>
-            </w:r>
+              <w:t>Música ambiente o No</w:t>
+            </w:r>
+          </w:p>
+        </w:tc>
+        <w:tc>
+          <w:tcPr>
+            <w:tcW w:w="5352" w:type="dxa"/>
+          </w:tcPr>
+          <w:p>
+            <w:pPr>
+              <w:cnfStyle w:val="000000000000" w:firstRow="0" w:lastRow="0" w:firstColumn="0" w:lastColumn="0" w:oddVBand="0" w:evenVBand="0" w:oddHBand="0" w:evenHBand="0" w:firstRowFirstColumn="0" w:firstRowLastColumn="0" w:lastRowFirstColumn="0" w:lastRowLastColumn="0"/>
+              <w:rPr>
+                <w:lang w:eastAsia="es-UY"/>
+              </w:rPr>
+            </w:pPr>
           </w:p>
         </w:tc>
       </w:tr>
@@ -704,7 +1024,26 @@
               <w:rPr>
                 <w:lang w:eastAsia="es-UY"/>
               </w:rPr>
-              <w:t>Música ambiente o No</w:t>
+              <w:t>Rango de precios</w:t>
+            </w:r>
+          </w:p>
+        </w:tc>
+        <w:tc>
+          <w:tcPr>
+            <w:tcW w:w="5352" w:type="dxa"/>
+          </w:tcPr>
+          <w:p>
+            <w:pPr>
+              <w:cnfStyle w:val="000000000000" w:firstRow="0" w:lastRow="0" w:firstColumn="0" w:lastColumn="0" w:oddVBand="0" w:evenVBand="0" w:oddHBand="0" w:evenHBand="0" w:firstRowFirstColumn="0" w:firstRowLastColumn="0" w:lastRowFirstColumn="0" w:lastRowLastColumn="0"/>
+              <w:rPr>
+                <w:lang w:eastAsia="es-UY"/>
+              </w:rPr>
+            </w:pPr>
+            <w:r>
+              <w:rPr>
+                <w:lang w:eastAsia="es-UY"/>
+              </w:rPr>
+              <w:t>Se clasificarán los precios en categorías.</w:t>
             </w:r>
           </w:p>
         </w:tc>
@@ -718,7 +1057,6 @@
             <w:cnfStyle w:val="001000000000" w:firstRow="0" w:lastRow="0" w:firstColumn="1" w:lastColumn="0" w:oddVBand="0" w:evenVBand="0" w:oddHBand="0" w:evenHBand="0" w:firstRowFirstColumn="0" w:firstRowLastColumn="0" w:lastRowFirstColumn="0" w:lastRowLastColumn="0"/>
             <w:tcW w:w="1701" w:type="dxa"/>
             <w:vMerge/>
-            <w:hideMark/>
           </w:tcPr>
           <w:p>
             <w:pPr>
@@ -734,21 +1072,33 @@
           <w:tcPr>
             <w:tcW w:w="6941" w:type="dxa"/>
             <w:noWrap/>
-            <w:hideMark/>
-          </w:tcPr>
-          <w:p>
-            <w:pPr>
-              <w:cnfStyle w:val="000000000000" w:firstRow="0" w:lastRow="0" w:firstColumn="0" w:lastColumn="0" w:oddVBand="0" w:evenVBand="0" w:oddHBand="0" w:evenHBand="0" w:firstRowFirstColumn="0" w:firstRowLastColumn="0" w:lastRowFirstColumn="0" w:lastRowLastColumn="0"/>
-              <w:rPr>
-                <w:lang w:eastAsia="es-UY"/>
-              </w:rPr>
-            </w:pPr>
-            <w:r>
-              <w:rPr>
-                <w:lang w:eastAsia="es-UY"/>
-              </w:rPr>
-              <w:t>Rango de precios</w:t>
-            </w:r>
+          </w:tcPr>
+          <w:p>
+            <w:pPr>
+              <w:cnfStyle w:val="000000000000" w:firstRow="0" w:lastRow="0" w:firstColumn="0" w:lastColumn="0" w:oddVBand="0" w:evenVBand="0" w:oddHBand="0" w:evenHBand="0" w:firstRowFirstColumn="0" w:firstRowLastColumn="0" w:lastRowFirstColumn="0" w:lastRowLastColumn="0"/>
+              <w:rPr>
+                <w:lang w:eastAsia="es-UY"/>
+              </w:rPr>
+            </w:pPr>
+            <w:r>
+              <w:rPr>
+                <w:lang w:eastAsia="es-UY"/>
+              </w:rPr>
+              <w:t>Área de juegos para niños</w:t>
+            </w:r>
+          </w:p>
+        </w:tc>
+        <w:tc>
+          <w:tcPr>
+            <w:tcW w:w="5352" w:type="dxa"/>
+          </w:tcPr>
+          <w:p>
+            <w:pPr>
+              <w:cnfStyle w:val="000000000000" w:firstRow="0" w:lastRow="0" w:firstColumn="0" w:lastColumn="0" w:oddVBand="0" w:evenVBand="0" w:oddHBand="0" w:evenHBand="0" w:firstRowFirstColumn="0" w:firstRowLastColumn="0" w:lastRowFirstColumn="0" w:lastRowLastColumn="0"/>
+              <w:rPr>
+                <w:lang w:eastAsia="es-UY"/>
+              </w:rPr>
+            </w:pPr>
           </w:p>
         </w:tc>
       </w:tr>
@@ -761,7 +1111,6 @@
             <w:cnfStyle w:val="001000000000" w:firstRow="0" w:lastRow="0" w:firstColumn="1" w:lastColumn="0" w:oddVBand="0" w:evenVBand="0" w:oddHBand="0" w:evenHBand="0" w:firstRowFirstColumn="0" w:firstRowLastColumn="0" w:lastRowFirstColumn="0" w:lastRowLastColumn="0"/>
             <w:tcW w:w="1701" w:type="dxa"/>
             <w:vMerge/>
-            <w:hideMark/>
           </w:tcPr>
           <w:p>
             <w:pPr>
@@ -777,29 +1126,33 @@
           <w:tcPr>
             <w:tcW w:w="6941" w:type="dxa"/>
             <w:noWrap/>
-            <w:hideMark/>
-          </w:tcPr>
-          <w:p>
-            <w:pPr>
-              <w:cnfStyle w:val="000000000000" w:firstRow="0" w:lastRow="0" w:firstColumn="0" w:lastColumn="0" w:oddVBand="0" w:evenVBand="0" w:oddHBand="0" w:evenHBand="0" w:firstRowFirstColumn="0" w:firstRowLastColumn="0" w:lastRowFirstColumn="0" w:lastRowLastColumn="0"/>
-              <w:rPr>
-                <w:lang w:eastAsia="es-UY"/>
-              </w:rPr>
-            </w:pPr>
-            <w:proofErr w:type="spellStart"/>
-            <w:r>
-              <w:rPr>
-                <w:lang w:eastAsia="es-UY"/>
-              </w:rPr>
-              <w:t>Comodity</w:t>
-            </w:r>
-            <w:proofErr w:type="spellEnd"/>
-            <w:r>
-              <w:rPr>
-                <w:lang w:eastAsia="es-UY"/>
-              </w:rPr>
-              <w:t>: Son características que pueden dar u valor agregado al restaurante</w:t>
-            </w:r>
+          </w:tcPr>
+          <w:p>
+            <w:pPr>
+              <w:cnfStyle w:val="000000000000" w:firstRow="0" w:lastRow="0" w:firstColumn="0" w:lastColumn="0" w:oddVBand="0" w:evenVBand="0" w:oddHBand="0" w:evenHBand="0" w:firstRowFirstColumn="0" w:firstRowLastColumn="0" w:lastRowFirstColumn="0" w:lastRowLastColumn="0"/>
+              <w:rPr>
+                <w:lang w:eastAsia="es-UY"/>
+              </w:rPr>
+            </w:pPr>
+            <w:r>
+              <w:rPr>
+                <w:lang w:eastAsia="es-UY"/>
+              </w:rPr>
+              <w:t xml:space="preserve">Área para fumadores </w:t>
+            </w:r>
+          </w:p>
+        </w:tc>
+        <w:tc>
+          <w:tcPr>
+            <w:tcW w:w="5352" w:type="dxa"/>
+          </w:tcPr>
+          <w:p>
+            <w:pPr>
+              <w:cnfStyle w:val="000000000000" w:firstRow="0" w:lastRow="0" w:firstColumn="0" w:lastColumn="0" w:oddVBand="0" w:evenVBand="0" w:oddHBand="0" w:evenHBand="0" w:firstRowFirstColumn="0" w:firstRowLastColumn="0" w:lastRowFirstColumn="0" w:lastRowLastColumn="0"/>
+              <w:rPr>
+                <w:lang w:eastAsia="es-UY"/>
+              </w:rPr>
+            </w:pPr>
           </w:p>
         </w:tc>
       </w:tr>
@@ -811,48 +1164,57 @@
           <w:tcPr>
             <w:cnfStyle w:val="001000000000" w:firstRow="0" w:lastRow="0" w:firstColumn="1" w:lastColumn="0" w:oddVBand="0" w:evenVBand="0" w:oddHBand="0" w:evenHBand="0" w:firstRowFirstColumn="0" w:firstRowLastColumn="0" w:lastRowFirstColumn="0" w:lastRowLastColumn="0"/>
             <w:tcW w:w="1701" w:type="dxa"/>
-            <w:vMerge w:val="restart"/>
-            <w:noWrap/>
-            <w:hideMark/>
-          </w:tcPr>
-          <w:p>
-            <w:pPr>
-              <w:jc w:val="center"/>
-              <w:rPr>
-                <w:rFonts w:ascii="Calibri" w:eastAsia="Times New Roman" w:hAnsi="Calibri" w:cs="Calibri"/>
-                <w:color w:val="000000"/>
-                <w:lang w:eastAsia="es-UY"/>
-              </w:rPr>
-            </w:pPr>
-            <w:r>
-              <w:rPr>
-                <w:rFonts w:ascii="Calibri" w:eastAsia="Symbol" w:hAnsi="Calibri" w:cs="Symbol"/>
-                <w:color w:val="000000"/>
-                <w:lang w:eastAsia="es-UY"/>
-              </w:rPr>
-              <w:t>Datos del cliente</w:t>
-            </w:r>
+            <w:vMerge/>
+          </w:tcPr>
+          <w:p>
+            <w:pPr>
+              <w:rPr>
+                <w:rFonts w:ascii="Calibri" w:eastAsia="Times New Roman" w:hAnsi="Calibri" w:cs="Calibri"/>
+                <w:color w:val="000000"/>
+                <w:lang w:eastAsia="es-UY"/>
+              </w:rPr>
+            </w:pPr>
           </w:p>
         </w:tc>
         <w:tc>
           <w:tcPr>
             <w:tcW w:w="6941" w:type="dxa"/>
             <w:noWrap/>
-            <w:hideMark/>
-          </w:tcPr>
-          <w:p>
-            <w:pPr>
-              <w:cnfStyle w:val="000000000000" w:firstRow="0" w:lastRow="0" w:firstColumn="0" w:lastColumn="0" w:oddVBand="0" w:evenVBand="0" w:oddHBand="0" w:evenHBand="0" w:firstRowFirstColumn="0" w:firstRowLastColumn="0" w:lastRowFirstColumn="0" w:lastRowLastColumn="0"/>
-              <w:rPr>
-                <w:lang w:eastAsia="es-UY"/>
-              </w:rPr>
-            </w:pPr>
-            <w:r>
-              <w:rPr>
-                <w:lang w:eastAsia="es-UY"/>
-              </w:rPr>
-              <w:t>Distribución de edades</w:t>
-            </w:r>
+          </w:tcPr>
+          <w:p>
+            <w:pPr>
+              <w:cnfStyle w:val="000000000000" w:firstRow="0" w:lastRow="0" w:firstColumn="0" w:lastColumn="0" w:oddVBand="0" w:evenVBand="0" w:oddHBand="0" w:evenHBand="0" w:firstRowFirstColumn="0" w:firstRowLastColumn="0" w:lastRowFirstColumn="0" w:lastRowLastColumn="0"/>
+              <w:rPr>
+                <w:lang w:eastAsia="es-UY"/>
+              </w:rPr>
+            </w:pPr>
+            <w:r>
+              <w:rPr>
+                <w:lang w:eastAsia="es-UY"/>
+              </w:rPr>
+              <w:t>Calificación otorgada al servicio</w:t>
+            </w:r>
+            <w:bookmarkStart w:id="0" w:name="_GoBack"/>
+            <w:bookmarkEnd w:id="0"/>
+            <w:r>
+              <w:rPr>
+                <w:lang w:eastAsia="es-UY"/>
+              </w:rPr>
+              <w:t xml:space="preserve"> (rating 5 estrellas)</w:t>
+            </w:r>
+          </w:p>
+        </w:tc>
+        <w:tc>
+          <w:tcPr>
+            <w:tcW w:w="5352" w:type="dxa"/>
+          </w:tcPr>
+          <w:p>
+            <w:pPr>
+              <w:cnfStyle w:val="000000000000" w:firstRow="0" w:lastRow="0" w:firstColumn="0" w:lastColumn="0" w:oddVBand="0" w:evenVBand="0" w:oddHBand="0" w:evenHBand="0" w:firstRowFirstColumn="0" w:firstRowLastColumn="0" w:lastRowFirstColumn="0" w:lastRowLastColumn="0"/>
+              <w:rPr>
+                <w:lang w:eastAsia="es-UY"/>
+              </w:rPr>
+            </w:pPr>
           </w:p>
         </w:tc>
       </w:tr>
@@ -894,8 +1256,21 @@
               <w:rPr>
                 <w:lang w:eastAsia="es-UY"/>
               </w:rPr>
-              <w:t>Horarios de mayor concurrencia</w:t>
-            </w:r>
+              <w:t>Disponibilidad de parking</w:t>
+            </w:r>
+          </w:p>
+        </w:tc>
+        <w:tc>
+          <w:tcPr>
+            <w:tcW w:w="5352" w:type="dxa"/>
+          </w:tcPr>
+          <w:p>
+            <w:pPr>
+              <w:cnfStyle w:val="000000000000" w:firstRow="0" w:lastRow="0" w:firstColumn="0" w:lastColumn="0" w:oddVBand="0" w:evenVBand="0" w:oddHBand="0" w:evenHBand="0" w:firstRowFirstColumn="0" w:firstRowLastColumn="0" w:lastRowFirstColumn="0" w:lastRowLastColumn="0"/>
+              <w:rPr>
+                <w:lang w:eastAsia="es-UY"/>
+              </w:rPr>
+            </w:pPr>
           </w:p>
         </w:tc>
       </w:tr>
@@ -907,17 +1282,27 @@
           <w:tcPr>
             <w:cnfStyle w:val="001000000000" w:firstRow="0" w:lastRow="0" w:firstColumn="1" w:lastColumn="0" w:oddVBand="0" w:evenVBand="0" w:oddHBand="0" w:evenHBand="0" w:firstRowFirstColumn="0" w:firstRowLastColumn="0" w:lastRowFirstColumn="0" w:lastRowLastColumn="0"/>
             <w:tcW w:w="1701" w:type="dxa"/>
-            <w:vMerge/>
+            <w:vMerge w:val="restart"/>
+            <w:noWrap/>
             <w:hideMark/>
           </w:tcPr>
           <w:p>
             <w:pPr>
-              <w:rPr>
-                <w:rFonts w:ascii="Calibri" w:eastAsia="Times New Roman" w:hAnsi="Calibri" w:cs="Calibri"/>
-                <w:color w:val="000000"/>
-                <w:lang w:eastAsia="es-UY"/>
-              </w:rPr>
-            </w:pPr>
+              <w:jc w:val="center"/>
+              <w:rPr>
+                <w:rFonts w:ascii="Calibri" w:eastAsia="Times New Roman" w:hAnsi="Calibri" w:cs="Calibri"/>
+                <w:color w:val="000000"/>
+                <w:lang w:eastAsia="es-UY"/>
+              </w:rPr>
+            </w:pPr>
+            <w:r>
+              <w:rPr>
+                <w:rFonts w:ascii="Calibri" w:eastAsia="Symbol" w:hAnsi="Calibri" w:cs="Symbol"/>
+                <w:color w:val="000000"/>
+                <w:lang w:eastAsia="es-UY"/>
+              </w:rPr>
+              <w:t>Datos del cliente</w:t>
+            </w:r>
           </w:p>
         </w:tc>
         <w:tc>
@@ -937,7 +1322,26 @@
               <w:rPr>
                 <w:lang w:eastAsia="es-UY"/>
               </w:rPr>
-              <w:t>Estado civil</w:t>
+              <w:t>Distribución de edades</w:t>
+            </w:r>
+          </w:p>
+        </w:tc>
+        <w:tc>
+          <w:tcPr>
+            <w:tcW w:w="5352" w:type="dxa"/>
+          </w:tcPr>
+          <w:p>
+            <w:pPr>
+              <w:cnfStyle w:val="000000000000" w:firstRow="0" w:lastRow="0" w:firstColumn="0" w:lastColumn="0" w:oddVBand="0" w:evenVBand="0" w:oddHBand="0" w:evenHBand="0" w:firstRowFirstColumn="0" w:firstRowLastColumn="0" w:lastRowFirstColumn="0" w:lastRowLastColumn="0"/>
+              <w:rPr>
+                <w:lang w:eastAsia="es-UY"/>
+              </w:rPr>
+            </w:pPr>
+            <w:r>
+              <w:rPr>
+                <w:lang w:eastAsia="es-UY"/>
+              </w:rPr>
+              <w:t>Por rangos</w:t>
             </w:r>
           </w:p>
         </w:tc>
@@ -980,8 +1384,21 @@
               <w:rPr>
                 <w:lang w:eastAsia="es-UY"/>
               </w:rPr>
-              <w:t>Con quien concurren: Con familia, con hijos, con pareja, con amigos</w:t>
-            </w:r>
+              <w:t>Horarios de mayor concurrencia</w:t>
+            </w:r>
+          </w:p>
+        </w:tc>
+        <w:tc>
+          <w:tcPr>
+            <w:tcW w:w="5352" w:type="dxa"/>
+          </w:tcPr>
+          <w:p>
+            <w:pPr>
+              <w:cnfStyle w:val="000000000000" w:firstRow="0" w:lastRow="0" w:firstColumn="0" w:lastColumn="0" w:oddVBand="0" w:evenVBand="0" w:oddHBand="0" w:evenHBand="0" w:firstRowFirstColumn="0" w:firstRowLastColumn="0" w:lastRowFirstColumn="0" w:lastRowLastColumn="0"/>
+              <w:rPr>
+                <w:lang w:eastAsia="es-UY"/>
+              </w:rPr>
+            </w:pPr>
           </w:p>
         </w:tc>
       </w:tr>
@@ -1023,8 +1440,21 @@
               <w:rPr>
                 <w:lang w:eastAsia="es-UY"/>
               </w:rPr>
-              <w:t>Sexo</w:t>
-            </w:r>
+              <w:t>Estado civil</w:t>
+            </w:r>
+          </w:p>
+        </w:tc>
+        <w:tc>
+          <w:tcPr>
+            <w:tcW w:w="5352" w:type="dxa"/>
+          </w:tcPr>
+          <w:p>
+            <w:pPr>
+              <w:cnfStyle w:val="000000000000" w:firstRow="0" w:lastRow="0" w:firstColumn="0" w:lastColumn="0" w:oddVBand="0" w:evenVBand="0" w:oddHBand="0" w:evenHBand="0" w:firstRowFirstColumn="0" w:firstRowLastColumn="0" w:lastRowFirstColumn="0" w:lastRowLastColumn="0"/>
+              <w:rPr>
+                <w:lang w:eastAsia="es-UY"/>
+              </w:rPr>
+            </w:pPr>
           </w:p>
         </w:tc>
       </w:tr>
@@ -1066,8 +1496,145 @@
               <w:rPr>
                 <w:lang w:eastAsia="es-UY"/>
               </w:rPr>
+              <w:t>Con quien concurren: Con familia, con hijos, con pareja, con amigos</w:t>
+            </w:r>
+          </w:p>
+        </w:tc>
+        <w:tc>
+          <w:tcPr>
+            <w:tcW w:w="5352" w:type="dxa"/>
+          </w:tcPr>
+          <w:p>
+            <w:pPr>
+              <w:cnfStyle w:val="000000000000" w:firstRow="0" w:lastRow="0" w:firstColumn="0" w:lastColumn="0" w:oddVBand="0" w:evenVBand="0" w:oddHBand="0" w:evenHBand="0" w:firstRowFirstColumn="0" w:firstRowLastColumn="0" w:lastRowFirstColumn="0" w:lastRowLastColumn="0"/>
+              <w:rPr>
+                <w:lang w:eastAsia="es-UY"/>
+              </w:rPr>
+            </w:pPr>
+          </w:p>
+        </w:tc>
+      </w:tr>
+      <w:tr>
+        <w:trPr>
+          <w:trHeight w:val="300"/>
+        </w:trPr>
+        <w:tc>
+          <w:tcPr>
+            <w:cnfStyle w:val="001000000000" w:firstRow="0" w:lastRow="0" w:firstColumn="1" w:lastColumn="0" w:oddVBand="0" w:evenVBand="0" w:oddHBand="0" w:evenHBand="0" w:firstRowFirstColumn="0" w:firstRowLastColumn="0" w:lastRowFirstColumn="0" w:lastRowLastColumn="0"/>
+            <w:tcW w:w="1701" w:type="dxa"/>
+            <w:vMerge/>
+            <w:hideMark/>
+          </w:tcPr>
+          <w:p>
+            <w:pPr>
+              <w:rPr>
+                <w:rFonts w:ascii="Calibri" w:eastAsia="Times New Roman" w:hAnsi="Calibri" w:cs="Calibri"/>
+                <w:color w:val="000000"/>
+                <w:lang w:eastAsia="es-UY"/>
+              </w:rPr>
+            </w:pPr>
+          </w:p>
+        </w:tc>
+        <w:tc>
+          <w:tcPr>
+            <w:tcW w:w="6941" w:type="dxa"/>
+            <w:noWrap/>
+            <w:hideMark/>
+          </w:tcPr>
+          <w:p>
+            <w:pPr>
+              <w:cnfStyle w:val="000000000000" w:firstRow="0" w:lastRow="0" w:firstColumn="0" w:lastColumn="0" w:oddVBand="0" w:evenVBand="0" w:oddHBand="0" w:evenHBand="0" w:firstRowFirstColumn="0" w:firstRowLastColumn="0" w:lastRowFirstColumn="0" w:lastRowLastColumn="0"/>
+              <w:rPr>
+                <w:lang w:eastAsia="es-UY"/>
+              </w:rPr>
+            </w:pPr>
+            <w:r>
+              <w:rPr>
+                <w:lang w:eastAsia="es-UY"/>
+              </w:rPr>
+              <w:t>Sexo</w:t>
+            </w:r>
+            <w:r>
+              <w:rPr>
+                <w:lang w:eastAsia="es-UY"/>
+              </w:rPr>
+              <w:t xml:space="preserve"> de mayor concurrencia</w:t>
+            </w:r>
+          </w:p>
+        </w:tc>
+        <w:tc>
+          <w:tcPr>
+            <w:tcW w:w="5352" w:type="dxa"/>
+          </w:tcPr>
+          <w:p>
+            <w:pPr>
+              <w:cnfStyle w:val="000000000000" w:firstRow="0" w:lastRow="0" w:firstColumn="0" w:lastColumn="0" w:oddVBand="0" w:evenVBand="0" w:oddHBand="0" w:evenHBand="0" w:firstRowFirstColumn="0" w:firstRowLastColumn="0" w:lastRowFirstColumn="0" w:lastRowLastColumn="0"/>
+              <w:rPr>
+                <w:lang w:eastAsia="es-UY"/>
+              </w:rPr>
+            </w:pPr>
+          </w:p>
+        </w:tc>
+      </w:tr>
+      <w:tr>
+        <w:trPr>
+          <w:trHeight w:val="300"/>
+        </w:trPr>
+        <w:tc>
+          <w:tcPr>
+            <w:cnfStyle w:val="001000000000" w:firstRow="0" w:lastRow="0" w:firstColumn="1" w:lastColumn="0" w:oddVBand="0" w:evenVBand="0" w:oddHBand="0" w:evenHBand="0" w:firstRowFirstColumn="0" w:firstRowLastColumn="0" w:lastRowFirstColumn="0" w:lastRowLastColumn="0"/>
+            <w:tcW w:w="1701" w:type="dxa"/>
+            <w:vMerge/>
+            <w:hideMark/>
+          </w:tcPr>
+          <w:p>
+            <w:pPr>
+              <w:rPr>
+                <w:rFonts w:ascii="Calibri" w:eastAsia="Times New Roman" w:hAnsi="Calibri" w:cs="Calibri"/>
+                <w:color w:val="000000"/>
+                <w:lang w:eastAsia="es-UY"/>
+              </w:rPr>
+            </w:pPr>
+          </w:p>
+        </w:tc>
+        <w:tc>
+          <w:tcPr>
+            <w:tcW w:w="6941" w:type="dxa"/>
+            <w:noWrap/>
+            <w:hideMark/>
+          </w:tcPr>
+          <w:p>
+            <w:pPr>
+              <w:cnfStyle w:val="000000000000" w:firstRow="0" w:lastRow="0" w:firstColumn="0" w:lastColumn="0" w:oddVBand="0" w:evenVBand="0" w:oddHBand="0" w:evenHBand="0" w:firstRowFirstColumn="0" w:firstRowLastColumn="0" w:lastRowFirstColumn="0" w:lastRowLastColumn="0"/>
+              <w:rPr>
+                <w:lang w:eastAsia="es-UY"/>
+              </w:rPr>
+            </w:pPr>
+            <w:r>
+              <w:rPr>
+                <w:lang w:eastAsia="es-UY"/>
+              </w:rPr>
               <w:t>Frecuencias de visitas</w:t>
             </w:r>
+            <w:r>
+              <w:rPr>
+                <w:lang w:eastAsia="es-UY"/>
+              </w:rPr>
+              <w:t xml:space="preserve"> (promedio de repetición mensual)</w:t>
+            </w:r>
+          </w:p>
+        </w:tc>
+        <w:tc>
+          <w:tcPr>
+            <w:tcW w:w="5352" w:type="dxa"/>
+          </w:tcPr>
+          <w:p>
+            <w:pPr>
+              <w:cnfStyle w:val="000000000000" w:firstRow="0" w:lastRow="0" w:firstColumn="0" w:lastColumn="0" w:oddVBand="0" w:evenVBand="0" w:oddHBand="0" w:evenHBand="0" w:firstRowFirstColumn="0" w:firstRowLastColumn="0" w:lastRowFirstColumn="0" w:lastRowLastColumn="0"/>
+              <w:rPr>
+                <w:lang w:eastAsia="es-UY"/>
+              </w:rPr>
+            </w:pPr>
           </w:p>
         </w:tc>
       </w:tr>
@@ -1077,17 +1644,108 @@
         <w:t xml:space="preserve"> </w:t>
       </w:r>
     </w:p>
+    <w:p>
+      <w:pPr>
+        <w:sectPr>
+          <w:pgSz w:w="16838" w:h="11906" w:orient="landscape"/>
+          <w:pgMar w:top="1701" w:right="1417" w:bottom="1701" w:left="1417" w:header="708" w:footer="708" w:gutter="0"/>
+          <w:cols w:space="708"/>
+          <w:docGrid w:linePitch="360"/>
+        </w:sectPr>
+      </w:pPr>
+    </w:p>
+    <w:p/>
     <w:p/>
     <w:p>
       <w:r>
-        <w:t>4. Identifique, en base a lo anterior, qué tipo de datos precisaría obtener para llevar a cabo este trabajo. 5. Arme un plan de trabajo, identificando las diferentes etapas y actividades para lograr el objetivo. 6. ¿Cómo será utilizado el resultado del trabajo por el cliente? 7. En base a lo anterior, ¿Qué áreas se deberían involucrar en el proyecto y qué rol cumplirían?</w:t>
+        <w:t xml:space="preserve"> 5. Arme un plan de trabajo, identificando las diferentes etapas y actividades para lograr el objetivo. </w:t>
       </w:r>
     </w:p>
     <w:p>
-      <w:pPr>
-        <w:ind w:left="360"/>
-      </w:pPr>
+      <w:r>
+        <w:t>Para el desarrollo de este trabajo se propone utilizar la metodología CRISP–DM.</w:t>
+      </w:r>
     </w:p>
+    <w:p>
+      <w:r>
+        <w:t xml:space="preserve">Dicha metodología abarca desde el entendimiento del negocio hasta el despliegue de la solución sin dejar de lado las tareas de gestión de proyectos que permiten el monitoreo de la evolución del proyecto controlando tiempos, costos y riesgos asociados. </w:t>
+      </w:r>
+    </w:p>
+    <w:p/>
+    <w:p>
+      <w:r>
+        <w:t xml:space="preserve">6. ¿Cómo será utilizado el resultado del trabajo por el cliente? </w:t>
+      </w:r>
+    </w:p>
+    <w:p>
+      <w:r>
+        <w:t xml:space="preserve">El resultado o solución va a ser utilizado por la agencia turística para incluirlo en su motor de búsqueda y </w:t>
+      </w:r>
+      <w:r>
+        <w:t xml:space="preserve">ofrecer un </w:t>
+      </w:r>
+      <w:r>
+        <w:t xml:space="preserve">servicio </w:t>
+      </w:r>
+      <w:r>
+        <w:t xml:space="preserve">que beneficie a </w:t>
+      </w:r>
+      <w:r>
+        <w:t>sus usuarios</w:t>
+      </w:r>
+      <w:r>
+        <w:t xml:space="preserve">, generando más volumen de visitas a su sitio y fidelizándolos.  </w:t>
+      </w:r>
+    </w:p>
+    <w:p>
+      <w:r>
+        <w:t>Los restaurantes en la medida que este motor de búsqueda y recomendaciones tenga mayor difusión se beneficiaran por tener mayor publicidad y el perfil de clientes que se sienta más cómodo respecto  la propuesta que ofrece.</w:t>
+      </w:r>
+    </w:p>
+    <w:p>
+      <w:r>
+        <w:t xml:space="preserve">El usuario </w:t>
+      </w:r>
+      <w:r>
+        <w:t xml:space="preserve">en la medida que el motor de búsqueda sea reconocido y fiable en cuanto a las recomendaciones podrá disfrutar de opciones más adecuadas a sus preferencias. </w:t>
+      </w:r>
+      <w:r>
+        <w:t xml:space="preserve">  </w:t>
+      </w:r>
+    </w:p>
+    <w:p/>
+    <w:p>
+      <w:r>
+        <w:t>7. En base a lo anterior, ¿Qué áreas se deberían involucrar en el proyecto y qué rol cumplirían?</w:t>
+      </w:r>
+    </w:p>
+    <w:p>
+      <w:r>
+        <w:t xml:space="preserve">Tendría que </w:t>
+      </w:r>
+      <w:r>
+        <w:t xml:space="preserve">participar </w:t>
+      </w:r>
+      <w:r>
+        <w:t xml:space="preserve">el área comercial / marketing y el área de soporte técnico que son quienes más conocen a los </w:t>
+      </w:r>
+      <w:r>
+        <w:t>usuarios de la guía</w:t>
+      </w:r>
+      <w:r>
+        <w:t>, el área de operaciones/IT porque maneja la gestión de la empresa</w:t>
+      </w:r>
+      <w:r>
+        <w:t xml:space="preserve"> y va a tener que obtener la información de los diferentes restaurantes</w:t>
+      </w:r>
+      <w:r>
+        <w:t>, finanzas para verificar los impactos económicos de las iniciativas y el equipo de Analistas de Datos para interactuar con los restantes interlocutores</w:t>
+      </w:r>
+      <w:r>
+        <w:t xml:space="preserve">. </w:t>
+      </w:r>
+    </w:p>
+    <w:p/>
     <w:sectPr>
       <w:pgSz w:w="11906" w:h="16838"/>
       <w:pgMar w:top="1417" w:right="1701" w:bottom="1417" w:left="1701" w:header="708" w:footer="708" w:gutter="0"/>
@@ -1099,8 +1757,8 @@
 </file>
 
 <file path=word/numbering.xml><?xml version="1.0" encoding="utf-8"?>
-<w:numbering xmlns:wpc="http://schemas.microsoft.com/office/word/2010/wordprocessingCanvas" xmlns:cx="http://schemas.microsoft.com/office/drawing/2014/chartex" xmlns:cx1="http://schemas.microsoft.com/office/drawing/2015/9/8/chartex" xmlns:cx2="http://schemas.microsoft.com/office/drawing/2015/10/21/chartex" xmlns:cx3="http://schemas.microsoft.com/office/drawing/2016/5/9/chartex" xmlns:cx4="http://schemas.microsoft.com/office/drawing/2016/5/10/chartex" xmlns:cx5="http://schemas.microsoft.com/office/drawing/2016/5/11/chartex" xmlns:cx6="http://schemas.microsoft.com/office/drawing/2016/5/12/chartex" xmlns:cx7="http://schemas.microsoft.com/office/drawing/2016/5/13/chartex" xmlns:cx8="http://schemas.microsoft.com/office/drawing/2016/5/14/chartex" xmlns:mc="http://schemas.openxmlformats.org/markup-compatibility/2006" xmlns:aink="http://schemas.microsoft.com/office/drawing/2016/ink" xmlns:am3d="http://schemas.microsoft.com/office/drawing/2017/model3d" xmlns:o="urn:schemas-microsoft-com:office:office" xmlns:r="http://schemas.openxmlformats.org/officeDocument/2006/relationships" xmlns:m="http://schemas.openxmlformats.org/officeDocument/2006/math" xmlns:v="urn:schemas-microsoft-com:vml" xmlns:wp14="http://schemas.microsoft.com/office/word/2010/wordprocessingDrawing" xmlns:wp="http://schemas.openxmlformats.org/drawingml/2006/wordprocessingDrawing" xmlns:w10="urn:schemas-microsoft-com:office:word" xmlns:w="http://schemas.openxmlformats.org/wordprocessingml/2006/main" xmlns:w14="http://schemas.microsoft.com/office/word/2010/wordml" xmlns:w15="http://schemas.microsoft.com/office/word/2012/wordml" xmlns:w16cid="http://schemas.microsoft.com/office/word/2016/wordml/cid" xmlns:w16se="http://schemas.microsoft.com/office/word/2015/wordml/symex" xmlns:wpg="http://schemas.microsoft.com/office/word/2010/wordprocessingGroup" xmlns:wpi="http://schemas.microsoft.com/office/word/2010/wordprocessingInk" xmlns:wne="http://schemas.microsoft.com/office/word/2006/wordml" xmlns:wps="http://schemas.microsoft.com/office/word/2010/wordprocessingShape" mc:Ignorable="w14 w15 w16se w16cid wp14">
-  <w:abstractNum w:abstractNumId="0" w15:restartNumberingAfterBreak="0">
+<w:numbering xmlns:wpc="http://schemas.microsoft.com/office/word/2010/wordprocessingCanvas" xmlns:mc="http://schemas.openxmlformats.org/markup-compatibility/2006" xmlns:o="urn:schemas-microsoft-com:office:office" xmlns:r="http://schemas.openxmlformats.org/officeDocument/2006/relationships" xmlns:m="http://schemas.openxmlformats.org/officeDocument/2006/math" xmlns:v="urn:schemas-microsoft-com:vml" xmlns:wp14="http://schemas.microsoft.com/office/word/2010/wordprocessingDrawing" xmlns:wp="http://schemas.openxmlformats.org/drawingml/2006/wordprocessingDrawing" xmlns:w10="urn:schemas-microsoft-com:office:word" xmlns:w="http://schemas.openxmlformats.org/wordprocessingml/2006/main" xmlns:w14="http://schemas.microsoft.com/office/word/2010/wordml" xmlns:w15="http://schemas.microsoft.com/office/word/2012/wordml" xmlns:wpg="http://schemas.microsoft.com/office/word/2010/wordprocessingGroup" xmlns:wpi="http://schemas.microsoft.com/office/word/2010/wordprocessingInk" xmlns:wne="http://schemas.microsoft.com/office/word/2006/wordml" xmlns:wps="http://schemas.microsoft.com/office/word/2010/wordprocessingShape" mc:Ignorable="w14 w15 wp14">
+  <w:abstractNum w:abstractNumId="0">
     <w:nsid w:val="0E4C37BD"/>
     <w:multiLevelType w:val="hybridMultilevel"/>
     <w:tmpl w:val="774C397E"/>
@@ -1213,7 +1871,7 @@
       </w:rPr>
     </w:lvl>
   </w:abstractNum>
-  <w:abstractNum w:abstractNumId="1" w15:restartNumberingAfterBreak="0">
+  <w:abstractNum w:abstractNumId="1">
     <w:nsid w:val="0F8526B5"/>
     <w:multiLevelType w:val="hybridMultilevel"/>
     <w:tmpl w:val="6742F024"/>
@@ -1302,7 +1960,7 @@
       </w:pPr>
     </w:lvl>
   </w:abstractNum>
-  <w:abstractNum w:abstractNumId="2" w15:restartNumberingAfterBreak="0">
+  <w:abstractNum w:abstractNumId="2">
     <w:nsid w:val="281C6F5E"/>
     <w:multiLevelType w:val="hybridMultilevel"/>
     <w:tmpl w:val="4F48D45E"/>
@@ -1415,7 +2073,7 @@
       </w:rPr>
     </w:lvl>
   </w:abstractNum>
-  <w:abstractNum w:abstractNumId="3" w15:restartNumberingAfterBreak="0">
+  <w:abstractNum w:abstractNumId="3">
     <w:nsid w:val="50F044DE"/>
     <w:multiLevelType w:val="hybridMultilevel"/>
     <w:tmpl w:val="5A189F6C"/>
@@ -1501,10 +2159,10 @@
       </w:pPr>
     </w:lvl>
   </w:abstractNum>
-  <w:abstractNum w:abstractNumId="4" w15:restartNumberingAfterBreak="0">
+  <w:abstractNum w:abstractNumId="4">
     <w:nsid w:val="67AC073B"/>
     <w:multiLevelType w:val="multilevel"/>
-    <w:tmpl w:val="380A0025"/>
+    <w:tmpl w:val="94F6311E"/>
     <w:lvl w:ilvl="0">
       <w:start w:val="1"/>
       <w:numFmt w:val="decimal"/>
@@ -1522,7 +2180,7 @@
       <w:lvlText w:val="%1.%2"/>
       <w:lvlJc w:val="left"/>
       <w:pPr>
-        <w:ind w:left="576" w:hanging="576"/>
+        <w:ind w:left="860" w:hanging="576"/>
       </w:pPr>
     </w:lvl>
     <w:lvl w:ilvl="2">
@@ -1611,11 +2269,14 @@
   <w:num w:numId="5">
     <w:abstractNumId w:val="2"/>
   </w:num>
+  <w:num w:numId="6">
+    <w:abstractNumId w:val="4"/>
+  </w:num>
 </w:numbering>
 </file>
 
 <file path=word/styles.xml><?xml version="1.0" encoding="utf-8"?>
-<w:styles xmlns:mc="http://schemas.openxmlformats.org/markup-compatibility/2006" xmlns:r="http://schemas.openxmlformats.org/officeDocument/2006/relationships" xmlns:w="http://schemas.openxmlformats.org/wordprocessingml/2006/main" xmlns:w14="http://schemas.microsoft.com/office/word/2010/wordml" xmlns:w15="http://schemas.microsoft.com/office/word/2012/wordml" xmlns:w16cid="http://schemas.microsoft.com/office/word/2016/wordml/cid" xmlns:w16se="http://schemas.microsoft.com/office/word/2015/wordml/symex" mc:Ignorable="w14 w15 w16se w16cid">
+<w:styles xmlns:mc="http://schemas.openxmlformats.org/markup-compatibility/2006" xmlns:r="http://schemas.openxmlformats.org/officeDocument/2006/relationships" xmlns:w="http://schemas.openxmlformats.org/wordprocessingml/2006/main" xmlns:w14="http://schemas.microsoft.com/office/word/2010/wordml" xmlns:w15="http://schemas.microsoft.com/office/word/2012/wordml" mc:Ignorable="w14 w15">
   <w:docDefaults>
     <w:rPrDefault>
       <w:rPr>
@@ -1631,7 +2292,7 @@
       </w:pPr>
     </w:pPrDefault>
   </w:docDefaults>
-  <w:latentStyles w:defLockedState="0" w:defUIPriority="99" w:defSemiHidden="0" w:defUnhideWhenUsed="0" w:defQFormat="0" w:count="376">
+  <w:latentStyles w:defLockedState="0" w:defUIPriority="99" w:defSemiHidden="0" w:defUnhideWhenUsed="0" w:defQFormat="0" w:count="371">
     <w:lsdException w:name="Normal" w:uiPriority="0" w:qFormat="1"/>
     <w:lsdException w:name="heading 1" w:uiPriority="9" w:qFormat="1"/>
     <w:lsdException w:name="heading 2" w:semiHidden="1" w:uiPriority="9" w:unhideWhenUsed="1" w:qFormat="1"/>
@@ -1737,6 +2398,7 @@
     <w:lsdException w:name="HTML Sample" w:semiHidden="1" w:unhideWhenUsed="1"/>
     <w:lsdException w:name="HTML Typewriter" w:semiHidden="1" w:unhideWhenUsed="1"/>
     <w:lsdException w:name="HTML Variable" w:semiHidden="1" w:unhideWhenUsed="1"/>
+    <w:lsdException w:name="Normal Table" w:semiHidden="1" w:unhideWhenUsed="1"/>
     <w:lsdException w:name="annotation subject" w:semiHidden="1" w:unhideWhenUsed="1"/>
     <w:lsdException w:name="No List" w:semiHidden="1" w:unhideWhenUsed="1"/>
     <w:lsdException w:name="Outline List 1" w:semiHidden="1" w:unhideWhenUsed="1"/>
@@ -1783,8 +2445,10 @@
     <w:lsdException w:name="Table Subtle 2" w:semiHidden="1" w:unhideWhenUsed="1"/>
     <w:lsdException w:name="Table Web 1" w:semiHidden="1" w:unhideWhenUsed="1"/>
     <w:lsdException w:name="Table Web 2" w:semiHidden="1" w:unhideWhenUsed="1"/>
+    <w:lsdException w:name="Table Web 3" w:semiHidden="1" w:unhideWhenUsed="1"/>
     <w:lsdException w:name="Balloon Text" w:semiHidden="1" w:unhideWhenUsed="1"/>
     <w:lsdException w:name="Table Grid" w:uiPriority="39"/>
+    <w:lsdException w:name="Table Theme" w:semiHidden="1" w:unhideWhenUsed="1"/>
     <w:lsdException w:name="Placeholder Text" w:semiHidden="1"/>
     <w:lsdException w:name="No Spacing" w:uiPriority="1" w:qFormat="1"/>
     <w:lsdException w:name="Light Shading" w:uiPriority="60"/>
@@ -2000,11 +2664,6 @@
     <w:lsdException w:name="List Table 5 Dark Accent 6" w:uiPriority="50"/>
     <w:lsdException w:name="List Table 6 Colorful Accent 6" w:uiPriority="51"/>
     <w:lsdException w:name="List Table 7 Colorful Accent 6" w:uiPriority="52"/>
-    <w:lsdException w:name="Mention" w:semiHidden="1" w:unhideWhenUsed="1"/>
-    <w:lsdException w:name="Smart Hyperlink" w:semiHidden="1" w:unhideWhenUsed="1"/>
-    <w:lsdException w:name="Hashtag" w:semiHidden="1" w:unhideWhenUsed="1"/>
-    <w:lsdException w:name="Unresolved Mention" w:semiHidden="1" w:unhideWhenUsed="1"/>
-    <w:lsdException w:name="Smart Link" w:semiHidden="1" w:unhideWhenUsed="1"/>
   </w:latentStyles>
   <w:style w:type="paragraph" w:default="1" w:styleId="Normal">
     <w:name w:val="Normal"/>
@@ -2412,6 +3071,7 @@
       <w:spacing w:after="0" w:line="240" w:lineRule="auto"/>
     </w:pPr>
     <w:tblPr>
+      <w:tblInd w:w="0" w:type="dxa"/>
       <w:tblBorders>
         <w:top w:val="single" w:sz="4" w:space="0" w:color="auto"/>
         <w:left w:val="single" w:sz="4" w:space="0" w:color="auto"/>
@@ -2420,6 +3080,12 @@
         <w:insideH w:val="single" w:sz="4" w:space="0" w:color="auto"/>
         <w:insideV w:val="single" w:sz="4" w:space="0" w:color="auto"/>
       </w:tblBorders>
+      <w:tblCellMar>
+        <w:top w:w="0" w:type="dxa"/>
+        <w:left w:w="108" w:type="dxa"/>
+        <w:bottom w:w="0" w:type="dxa"/>
+        <w:right w:w="108" w:type="dxa"/>
+      </w:tblCellMar>
     </w:tblPr>
   </w:style>
   <w:style w:type="table" w:styleId="Tablanormal3">
@@ -2433,6 +3099,13 @@
     <w:tblPr>
       <w:tblStyleRowBandSize w:val="1"/>
       <w:tblStyleColBandSize w:val="1"/>
+      <w:tblInd w:w="0" w:type="dxa"/>
+      <w:tblCellMar>
+        <w:top w:w="0" w:type="dxa"/>
+        <w:left w:w="108" w:type="dxa"/>
+        <w:bottom w:w="0" w:type="dxa"/>
+        <w:right w:w="108" w:type="dxa"/>
+      </w:tblCellMar>
     </w:tblPr>
     <w:tblStylePr w:type="firstRow">
       <w:rPr>
@@ -2515,7 +3188,7 @@
       </w:tcPr>
     </w:tblStylePr>
   </w:style>
-  <w:style w:type="table" w:styleId="Tablaconcuadrcula7concolores">
+  <w:style w:type="table" w:styleId="Tabladecuadrcula7concolores">
     <w:name w:val="Grid Table 7 Colorful"/>
     <w:basedOn w:val="Tablanormal"/>
     <w:uiPriority w:val="52"/>
@@ -2529,6 +3202,7 @@
     <w:tblPr>
       <w:tblStyleRowBandSize w:val="1"/>
       <w:tblStyleColBandSize w:val="1"/>
+      <w:tblInd w:w="0" w:type="dxa"/>
       <w:tblBorders>
         <w:top w:val="single" w:sz="4" w:space="0" w:color="666666" w:themeColor="text1" w:themeTint="99"/>
         <w:left w:val="single" w:sz="4" w:space="0" w:color="666666" w:themeColor="text1" w:themeTint="99"/>
@@ -2537,6 +3211,12 @@
         <w:insideH w:val="single" w:sz="4" w:space="0" w:color="666666" w:themeColor="text1" w:themeTint="99"/>
         <w:insideV w:val="single" w:sz="4" w:space="0" w:color="666666" w:themeColor="text1" w:themeTint="99"/>
       </w:tblBorders>
+      <w:tblCellMar>
+        <w:top w:w="0" w:type="dxa"/>
+        <w:left w:w="108" w:type="dxa"/>
+        <w:bottom w:w="0" w:type="dxa"/>
+        <w:right w:w="108" w:type="dxa"/>
+      </w:tblCellMar>
     </w:tblPr>
     <w:tblStylePr w:type="firstRow">
       <w:rPr>
@@ -2654,7 +3334,7 @@
       </w:tcPr>
     </w:tblStylePr>
   </w:style>
-  <w:style w:type="table" w:styleId="Tablaconcuadrcula1clara-nfasis3">
+  <w:style w:type="table" w:styleId="Tabladecuadrcula1clara-nfasis3">
     <w:name w:val="Grid Table 1 Light Accent 3"/>
     <w:basedOn w:val="Tablanormal"/>
     <w:uiPriority w:val="46"/>
@@ -2665,6 +3345,7 @@
     <w:tblPr>
       <w:tblStyleRowBandSize w:val="1"/>
       <w:tblStyleColBandSize w:val="1"/>
+      <w:tblInd w:w="0" w:type="dxa"/>
       <w:tblBorders>
         <w:top w:val="single" w:sz="4" w:space="0" w:color="DBDBDB" w:themeColor="accent3" w:themeTint="66"/>
         <w:left w:val="single" w:sz="4" w:space="0" w:color="DBDBDB" w:themeColor="accent3" w:themeTint="66"/>
@@ -2673,6 +3354,12 @@
         <w:insideH w:val="single" w:sz="4" w:space="0" w:color="DBDBDB" w:themeColor="accent3" w:themeTint="66"/>
         <w:insideV w:val="single" w:sz="4" w:space="0" w:color="DBDBDB" w:themeColor="accent3" w:themeTint="66"/>
       </w:tblBorders>
+      <w:tblCellMar>
+        <w:top w:w="0" w:type="dxa"/>
+        <w:left w:w="108" w:type="dxa"/>
+        <w:bottom w:w="0" w:type="dxa"/>
+        <w:right w:w="108" w:type="dxa"/>
+      </w:tblCellMar>
     </w:tblPr>
     <w:tblStylePr w:type="firstRow">
       <w:rPr>

</xml_diff>

<commit_message>
se actualiza slide 1
</commit_message>
<xml_diff>
--- a/Exercise/Documento - Obligatorio TA.docx
+++ b/Exercise/Documento - Obligatorio TA.docx
@@ -144,10 +144,7 @@
         </w:numPr>
       </w:pPr>
       <w:r>
-        <w:t>Datos del cliente</w:t>
-      </w:r>
-      <w:r>
-        <w:t xml:space="preserve"> – deberíamos conocer el perfil y las costumbres de los clientes que concurren al restaurante, que nos permita clasificar los restaurantes partiendo </w:t>
+        <w:t xml:space="preserve">Datos del cliente – deberíamos conocer el perfil y las costumbres de los clientes que concurren al restaurante, que nos permita clasificar los restaurantes partiendo </w:t>
       </w:r>
       <w:r>
         <w:lastRenderedPageBreak/>
@@ -171,10 +168,7 @@
         </w:numPr>
       </w:pPr>
       <w:r>
-        <w:t>Características de la comida</w:t>
-      </w:r>
-      <w:r>
-        <w:t xml:space="preserve"> – esta dimensión abarca las particularidades de la comida respecto al tipo de menú, la forma en que se sirve, restricciones alimenticias, entre otros.</w:t>
+        <w:t>Características de la comida – esta dimensión abarca las particularidades de la comida respecto al tipo de menú, la forma en que se sirve, restricciones alimenticias, entre otros.</w:t>
       </w:r>
     </w:p>
     <w:p>
@@ -186,10 +180,7 @@
         </w:numPr>
       </w:pPr>
       <w:r>
-        <w:t>Características de los restaurantes</w:t>
-      </w:r>
-      <w:r>
-        <w:t xml:space="preserve"> – </w:t>
+        <w:t xml:space="preserve">Características de los restaurantes – </w:t>
       </w:r>
       <w:r>
         <w:t xml:space="preserve">aquí se recoge la tipología del restaurante, en relación a aspectos operativos y físicos, tales como </w:t>
@@ -707,15 +698,7 @@
                 <w:color w:val="000000"/>
                 <w:lang w:eastAsia="es-UY"/>
               </w:rPr>
-              <w:t>Se consultará por separado</w:t>
-            </w:r>
-            <w:r>
-              <w:rPr>
-                <w:rFonts w:ascii="Calibri" w:eastAsia="Times New Roman" w:hAnsi="Calibri" w:cstheme="minorHAnsi"/>
-                <w:color w:val="000000"/>
-                <w:lang w:eastAsia="es-UY"/>
-              </w:rPr>
-              <w:t xml:space="preserve"> disponibilidad de menú para celiacos, vegetarianos, veganos, diabéticos</w:t>
+              <w:t>Se consultará por separado disponibilidad de menú para celiacos, vegetarianos, veganos, diabéticos</w:t>
             </w:r>
           </w:p>
         </w:tc>
@@ -1192,15 +1175,7 @@
               <w:rPr>
                 <w:lang w:eastAsia="es-UY"/>
               </w:rPr>
-              <w:t>Calificación otorgada al servicio</w:t>
-            </w:r>
-            <w:bookmarkStart w:id="0" w:name="_GoBack"/>
-            <w:bookmarkEnd w:id="0"/>
-            <w:r>
-              <w:rPr>
-                <w:lang w:eastAsia="es-UY"/>
-              </w:rPr>
-              <w:t xml:space="preserve"> (rating 5 estrellas)</w:t>
+              <w:t>Calificación otorgada al servicio (rating 5 estrellas)</w:t>
             </w:r>
           </w:p>
         </w:tc>
@@ -1742,8 +1717,12 @@
         <w:t>, finanzas para verificar los impactos económicos de las iniciativas y el equipo de Analistas de Datos para interactuar con los restantes interlocutores</w:t>
       </w:r>
       <w:r>
-        <w:t xml:space="preserve">. </w:t>
-      </w:r>
+        <w:t>.</w:t>
+      </w:r>
+    </w:p>
+    <w:p>
+      <w:bookmarkStart w:id="0" w:name="_GoBack"/>
+      <w:bookmarkEnd w:id="0"/>
     </w:p>
     <w:p/>
     <w:sectPr>

</xml_diff>

<commit_message>
clase 6 de junio
</commit_message>
<xml_diff>
--- a/Exercise/Documento - Obligatorio TA.docx
+++ b/Exercise/Documento - Obligatorio TA.docx
@@ -28,6 +28,10 @@
     </w:p>
     <w:p/>
     <w:p>
+      <w:bookmarkStart w:id="0" w:name="_GoBack"/>
+      <w:bookmarkEnd w:id="0"/>
+    </w:p>
+    <w:p>
       <w:pPr>
         <w:pStyle w:val="Ttulo1"/>
       </w:pPr>
@@ -144,11 +148,8 @@
         </w:numPr>
       </w:pPr>
       <w:r>
-        <w:t xml:space="preserve">Datos del cliente – deberíamos conocer el perfil y las costumbres de los clientes que concurren al restaurante, que nos permita clasificar los restaurantes partiendo </w:t>
-      </w:r>
-      <w:r>
         <w:lastRenderedPageBreak/>
-        <w:t xml:space="preserve">de las características de los clientes que concurren y en qué modo lo hacen, </w:t>
+        <w:t xml:space="preserve">Datos del cliente – deberíamos conocer el perfil y las costumbres de los clientes que concurren al restaurante, que nos permita clasificar los restaurantes partiendo de las características de los clientes que concurren y en qué modo lo hacen, </w:t>
       </w:r>
       <w:proofErr w:type="spellStart"/>
       <w:r>
@@ -1720,10 +1721,7 @@
         <w:t>.</w:t>
       </w:r>
     </w:p>
-    <w:p>
-      <w:bookmarkStart w:id="0" w:name="_GoBack"/>
-      <w:bookmarkEnd w:id="0"/>
-    </w:p>
+    <w:p/>
     <w:p/>
     <w:sectPr>
       <w:pgSz w:w="11906" w:h="16838"/>

</xml_diff>

<commit_message>
Se modifica el formato del documento
</commit_message>
<xml_diff>
--- a/Exercise/Documento - Obligatorio TA.docx
+++ b/Exercise/Documento - Obligatorio TA.docx
@@ -9,71 +9,19 @@
     </w:p>
     <w:p/>
     <w:p>
-      <w:proofErr w:type="spellStart"/>
-      <w:r>
-        <w:t>Rest-on</w:t>
-      </w:r>
-      <w:proofErr w:type="spellEnd"/>
-      <w:r>
-        <w:t xml:space="preserve"> es una guía turística que está armando en su web una sección de restoranes, que sirva para asesorar a sus clientes en las características y calidad de los restoranes. A estos efectos, los contratan a ustedes para apoyarlos en los algoritmos de soporte de su web, con dos objetivos: i. Poder recomendarles a sus clientes restoranes similares a los que han consultado </w:t>
-      </w:r>
-      <w:proofErr w:type="spellStart"/>
-      <w:r>
-        <w:t>ii</w:t>
-      </w:r>
-      <w:proofErr w:type="spellEnd"/>
-      <w:r>
-        <w:t xml:space="preserve">. </w:t>
-      </w:r>
-      <w:proofErr w:type="spellStart"/>
-      <w:r>
-        <w:t>Rankear</w:t>
-      </w:r>
-      <w:proofErr w:type="spellEnd"/>
-      <w:r>
-        <w:t xml:space="preserve"> a los restoranes, en términos relativos a los restoranes comparables. A estos efectos, cuenta con una base de datos de restoranes, a la cual se puede acceder en el siguiente link:</w:t>
-      </w:r>
-    </w:p>
-    <w:p/>
-    <w:p>
       <w:pPr>
-        <w:pStyle w:val="Ttulo1"/>
+        <w:spacing w:line="259" w:lineRule="auto"/>
+        <w:jc w:val="left"/>
+        <w:rPr>
+          <w:rFonts w:asciiTheme="majorHAnsi" w:eastAsiaTheme="majorEastAsia" w:hAnsiTheme="majorHAnsi" w:cstheme="majorBidi"/>
+          <w:spacing w:val="-10"/>
+          <w:kern w:val="28"/>
+          <w:sz w:val="56"/>
+          <w:szCs w:val="56"/>
+        </w:rPr>
       </w:pPr>
       <w:r>
-        <w:t xml:space="preserve">Discuta el desafío planteado en términos de la importancia que tiene para una empresa cualquiera y para </w:t>
-      </w:r>
-      <w:proofErr w:type="spellStart"/>
-      <w:r>
-        <w:t>Rest-on</w:t>
-      </w:r>
-      <w:proofErr w:type="spellEnd"/>
-      <w:r>
-        <w:t xml:space="preserve"> en particular.</w:t>
-      </w:r>
-    </w:p>
-    <w:p>
-      <w:r>
-        <w:t>Dar buenas recomendaciones</w:t>
-      </w:r>
-      <w:r>
-        <w:t xml:space="preserve"> porque es su valor de negocio para otra industria no tiene </w:t>
-      </w:r>
-      <w:proofErr w:type="spellStart"/>
-      <w:r>
-        <w:t>porque</w:t>
-      </w:r>
-      <w:proofErr w:type="spellEnd"/>
-      <w:r>
-        <w:t xml:space="preserve"> serlo porque tienen otra de oferta de valor. Ejemplo:</w:t>
-      </w:r>
-    </w:p>
-    <w:p/>
-    <w:p>
-      <w:pPr>
-        <w:pStyle w:val="Ttulo1"/>
-      </w:pPr>
-      <w:r>
-        <w:t xml:space="preserve">Identifique conceptual y técnicamente qué tipo de modelos serían necesarios para atender este problema (no el algoritmo específico, sino el tipo de técnica). </w:t>
+        <w:br w:type="page"/>
       </w:r>
     </w:p>
     <w:p>
@@ -81,18 +29,71 @@
         <w:pStyle w:val="Ttulo1"/>
       </w:pPr>
       <w:r>
-        <w:t>Plantee hipótesis respecto a qué dimensiones de análisis (a nivel conceptual y macro) y variables pueden ser relevantes para lograr el objetivo.</w:t>
-      </w:r>
-    </w:p>
-    <w:p/>
-    <w:p>
-      <w:r>
-        <w:t>Analizando el modelo de negocio de la empresa planteamos como hipótesis que:</w:t>
+        <w:lastRenderedPageBreak/>
+        <w:t>Problema a resolver</w:t>
       </w:r>
     </w:p>
     <w:p>
-      <w:r>
-        <w:t>Para ofrecer mejores recomendaciones es necesario conocer las características de los restaurantes, entender que tipos de cliente asisten y establecer las peculiaridades de la comida.</w:t>
+      <w:proofErr w:type="spellStart"/>
+      <w:r>
+        <w:t>Rest-on</w:t>
+      </w:r>
+      <w:proofErr w:type="spellEnd"/>
+      <w:r>
+        <w:t xml:space="preserve"> es una guía turística que está armando en su web una sección de restoranes, que sirva para asesorar a sus clientes en las características y calidad de los restoranes. A estos efectos, los contratan a ustedes para apoyarlos en los algoritmos de soporte de su web, con dos objetivos: </w:t>
+      </w:r>
+    </w:p>
+    <w:p>
+      <w:pPr>
+        <w:pStyle w:val="Prrafodelista"/>
+        <w:numPr>
+          <w:ilvl w:val="0"/>
+          <w:numId w:val="8"/>
+        </w:numPr>
+      </w:pPr>
+      <w:r>
+        <w:t>Poder recomendarles a sus clientes restoranes similares a los que han consultado</w:t>
+      </w:r>
+    </w:p>
+    <w:p>
+      <w:pPr>
+        <w:pStyle w:val="Prrafodelista"/>
+        <w:numPr>
+          <w:ilvl w:val="0"/>
+          <w:numId w:val="8"/>
+        </w:numPr>
+      </w:pPr>
+      <w:proofErr w:type="spellStart"/>
+      <w:r>
+        <w:t>Rankear</w:t>
+      </w:r>
+      <w:proofErr w:type="spellEnd"/>
+      <w:r>
+        <w:t xml:space="preserve"> a los restoranes, en términos relativos a los restoranes comparables. </w:t>
+      </w:r>
+    </w:p>
+    <w:p>
+      <w:r>
+        <w:t>A estos efectos, cuenta con una base de datos de restoranes, a la cual se puede acceder en el siguiente link:</w:t>
+      </w:r>
+      <w:r>
+        <w:t xml:space="preserve"> </w:t>
+      </w:r>
+      <w:hyperlink r:id="rId5" w:history="1">
+        <w:r>
+          <w:rPr>
+            <w:rStyle w:val="Hipervnculo"/>
+          </w:rPr>
+          <w:t>https://archive.ics.uci.edu/ml/datasets/Restaurant+%26+consumer+data</w:t>
+        </w:r>
+      </w:hyperlink>
+    </w:p>
+    <w:p>
+      <w:pPr>
+        <w:pStyle w:val="Ttulo1"/>
+      </w:pPr>
+      <w:r>
+        <w:t>Entendimiento del caso de negocio y planificación del trabajo</w:t>
       </w:r>
     </w:p>
     <w:p>
@@ -100,6 +101,142 @@
         <w:pStyle w:val="Ttulo2"/>
       </w:pPr>
       <w:r>
+        <w:t xml:space="preserve">Discuta el desafío planteado en términos de la importancia que tiene para una empresa cualquiera y para </w:t>
+      </w:r>
+      <w:proofErr w:type="spellStart"/>
+      <w:r>
+        <w:t>Rest-on</w:t>
+      </w:r>
+      <w:proofErr w:type="spellEnd"/>
+      <w:r>
+        <w:t xml:space="preserve"> en particular.</w:t>
+      </w:r>
+    </w:p>
+    <w:p>
+      <w:r>
+        <w:t xml:space="preserve">Ofrecer recomendaciones que generan valor para los clientes es un objetivo para </w:t>
+      </w:r>
+      <w:proofErr w:type="spellStart"/>
+      <w:r>
+        <w:t>Rest</w:t>
+      </w:r>
+      <w:proofErr w:type="spellEnd"/>
+      <w:r>
+        <w:t xml:space="preserve">-ON. No es solo recomendar una opción al </w:t>
+      </w:r>
+      <w:r>
+        <w:t>cliente,</w:t>
+      </w:r>
+      <w:r>
+        <w:t xml:space="preserve"> sino que esta desarrolle un</w:t>
+      </w:r>
+      <w:r>
+        <w:t>a conexión con la marca y los clientes vean en la empresa un asesoramiento fundamentado.  Por tanto, es objetivo realizar un este</w:t>
+      </w:r>
+      <w:r>
+        <w:t xml:space="preserve"> análisis </w:t>
+      </w:r>
+      <w:r>
+        <w:t xml:space="preserve">permitiendo </w:t>
+      </w:r>
+      <w:r>
+        <w:t xml:space="preserve">que </w:t>
+      </w:r>
+      <w:r>
+        <w:t>los clientes</w:t>
+      </w:r>
+      <w:r>
+        <w:t xml:space="preserve"> </w:t>
+      </w:r>
+      <w:r>
+        <w:t xml:space="preserve">no solo encuentren lo que están buscando, sino que se identifiquen con el servicio. </w:t>
+      </w:r>
+    </w:p>
+    <w:p>
+      <w:r>
+        <w:t xml:space="preserve">Este desafió está presente en todas aquellas empresas en su valor de negocio esté vinculado con la fidelidad de los clientes que trabajan con la marca. </w:t>
+      </w:r>
+    </w:p>
+    <w:p>
+      <w:pPr>
+        <w:pStyle w:val="Ttulo2"/>
+      </w:pPr>
+      <w:r>
+        <w:t>Identifique conceptual y técnicamente qué tipo de modelos serían necesarios para atender este problema</w:t>
+      </w:r>
+    </w:p>
+    <w:p>
+      <w:r>
+        <w:t>Para ofrecer un</w:t>
+      </w:r>
+      <w:r>
+        <w:t>a</w:t>
+      </w:r>
+      <w:r>
+        <w:t xml:space="preserve"> información que genere valor para el cliente se deben clasificar correctamente los restaurantes a partir de las características que estos poseen y los servicios que ofrece, también se puede tener en cuenta las características propias de los usuarios que visitan los restaurantes que permita realizar una segmentación en función de las características de los usuarios. </w:t>
+      </w:r>
+    </w:p>
+    <w:p>
+      <w:r>
+        <w:t xml:space="preserve">Todo dependerá del análisis del negocio detallando donde se identifique las variables que pueden formar parte de la segmentación de los restaurantes y poder ofrecer una calidad del servicio superior a los turistas que vienen a recibir la experiencia de </w:t>
+      </w:r>
+      <w:proofErr w:type="spellStart"/>
+      <w:r>
+        <w:t>Rest</w:t>
+      </w:r>
+      <w:proofErr w:type="spellEnd"/>
+      <w:r>
+        <w:t>-ON</w:t>
+      </w:r>
+    </w:p>
+    <w:p>
+      <w:pPr>
+        <w:pStyle w:val="Ttulo2"/>
+      </w:pPr>
+      <w:r>
+        <w:lastRenderedPageBreak/>
+        <w:t xml:space="preserve">Plantee </w:t>
+      </w:r>
+      <w:proofErr w:type="spellStart"/>
+      <w:r>
+        <w:t>hipótesis</w:t>
+      </w:r>
+      <w:proofErr w:type="spellEnd"/>
+      <w:r>
+        <w:t xml:space="preserve"> respecto a qué dimensiones de análisis</w:t>
+      </w:r>
+      <w:r>
+        <w:t xml:space="preserve"> </w:t>
+      </w:r>
+      <w:r>
+        <w:t>y variables pueden ser relevantes para lograr el objetivo</w:t>
+      </w:r>
+    </w:p>
+    <w:p>
+      <w:r>
+        <w:t>Analizando el modelo de negocio de la empresa planteamos como hipótesis que:</w:t>
+      </w:r>
+    </w:p>
+    <w:p>
+      <w:r>
+        <w:t>Para ofrecer mejores recomendaciones es necesario conocer las características de los restaurantes, entender que tipos de cliente asisten y establecer las peculiaridades de la comida</w:t>
+      </w:r>
+      <w:r>
+        <w:t xml:space="preserve"> que ofrecen</w:t>
+      </w:r>
+    </w:p>
+    <w:p>
+      <w:pPr>
+        <w:rPr>
+          <w:b/>
+          <w:bCs/>
+        </w:rPr>
+      </w:pPr>
+      <w:r>
+        <w:rPr>
+          <w:b/>
+          <w:bCs/>
+        </w:rPr>
         <w:t>Dimensiones propuestas:</w:t>
       </w:r>
     </w:p>
@@ -112,10 +249,10 @@
         </w:numPr>
       </w:pPr>
       <w:r>
-        <w:t>Datos del</w:t>
-      </w:r>
-      <w:r>
-        <w:t xml:space="preserve"> cliente</w:t>
+        <w:t>Características</w:t>
+      </w:r>
+      <w:r>
+        <w:t xml:space="preserve"> de los restaurantes</w:t>
       </w:r>
     </w:p>
     <w:p>
@@ -127,10 +264,7 @@
         </w:numPr>
       </w:pPr>
       <w:r>
-        <w:t>Características</w:t>
-      </w:r>
-      <w:r>
-        <w:t xml:space="preserve"> de los restaurantes</w:t>
+        <w:t>Características de la comida</w:t>
       </w:r>
     </w:p>
     <w:p>
@@ -142,12 +276,27 @@
         </w:numPr>
       </w:pPr>
       <w:r>
-        <w:t>Características de la comida</w:t>
+        <w:t xml:space="preserve">Datos </w:t>
+      </w:r>
+      <w:r>
+        <w:t>de los clientes</w:t>
+      </w:r>
+      <w:r>
+        <w:t xml:space="preserve"> que concurren</w:t>
       </w:r>
     </w:p>
-    <w:p/>
     <w:p>
-      <w:r>
+      <w:pPr>
+        <w:rPr>
+          <w:b/>
+          <w:bCs/>
+        </w:rPr>
+      </w:pPr>
+      <w:r>
+        <w:rPr>
+          <w:b/>
+          <w:bCs/>
+        </w:rPr>
         <w:t>Como variables dentro de cada dimensión identificamos las siguientes:</w:t>
       </w:r>
     </w:p>
@@ -160,19 +309,13 @@
         </w:numPr>
       </w:pPr>
       <w:r>
-        <w:t xml:space="preserve">Datos del cliente – deberíamos conocer el perfil y las costumbres de los clientes que concurren al restaurante, que nos permita clasificar los restaurantes partiendo </w:t>
-      </w:r>
-      <w:r>
-        <w:lastRenderedPageBreak/>
-        <w:t xml:space="preserve">de las características de los clientes que concurren y en qué modo lo hacen, </w:t>
-      </w:r>
-      <w:proofErr w:type="spellStart"/>
-      <w:r>
-        <w:t>ej</w:t>
-      </w:r>
-      <w:proofErr w:type="spellEnd"/>
-      <w:r>
-        <w:t xml:space="preserve">, si es con familia, o amigos, si prefieren un ambiente más relajado, etc. </w:t>
+        <w:t>Características de la comida</w:t>
+      </w:r>
+      <w:r>
+        <w:t>: E</w:t>
+      </w:r>
+      <w:r>
+        <w:t>sta dimensión abarca las particularidades de la comida respecto al tipo de menú, la forma en que se sirve, restricciones alimenticias, entre otros.</w:t>
       </w:r>
     </w:p>
     <w:p>
@@ -184,7 +327,16 @@
         </w:numPr>
       </w:pPr>
       <w:r>
-        <w:t>Características de la comida – esta dimensión abarca las particularidades de la comida respecto al tipo de menú, la forma en que se sirve, restricciones alimenticias, entre otros.</w:t>
+        <w:t xml:space="preserve">Características de los restaurantes – </w:t>
+      </w:r>
+      <w:r>
+        <w:t>aquí se recoge la tipología del restaurante, en relación a aspectos operativos y físicos, tales como</w:t>
+      </w:r>
+      <w:r>
+        <w:t xml:space="preserve"> </w:t>
+      </w:r>
+      <w:r>
+        <w:t>ubicación, disponibilidad de estacionamiento, medios de pagos aceptados, y otras cualidades que lo hagan atractivo.</w:t>
       </w:r>
     </w:p>
     <w:p>
@@ -196,50 +348,38 @@
         </w:numPr>
       </w:pPr>
       <w:r>
-        <w:t xml:space="preserve">Características de los restaurantes – </w:t>
-      </w:r>
-      <w:r>
-        <w:t xml:space="preserve">aquí se recoge la tipología del restaurante, en relación a aspectos operativos y físicos, tales </w:t>
-      </w:r>
-      <w:proofErr w:type="gramStart"/>
-      <w:r>
-        <w:t xml:space="preserve">como </w:t>
-      </w:r>
-      <w:r>
-        <w:t xml:space="preserve"> </w:t>
-      </w:r>
-      <w:r>
-        <w:t>ubicación</w:t>
-      </w:r>
-      <w:proofErr w:type="gramEnd"/>
-      <w:r>
-        <w:t>, disponibilidad de estacionamiento, medios de pagos aceptados, y otras cualidades que lo hagan atractivo.</w:t>
+        <w:t>Datos del cliente: Deberíamos conocer el perfil y las costumbres de los clientes que concurren al restaurante, que nos permita clasificarlos teniendo en cuenta características de los clientes que concurren y en qué modo lo hacen.</w:t>
       </w:r>
     </w:p>
     <w:p>
       <w:pPr>
         <w:pStyle w:val="Prrafodelista"/>
         <w:ind w:left="1080"/>
+        <w:rPr>
+          <w:i/>
+          <w:iCs/>
+        </w:rPr>
       </w:pPr>
-    </w:p>
-    <w:p>
-      <w:pPr>
-        <w:pStyle w:val="Ttulo1"/>
-      </w:pPr>
-      <w:r>
-        <w:t xml:space="preserve">Identifique, en base a lo anterior, qué tipo de datos precisaría obtener </w:t>
-      </w:r>
-      <w:r>
-        <w:t xml:space="preserve">para llevar a cabo este </w:t>
+      <w:r>
+        <w:rPr>
+          <w:i/>
+          <w:iCs/>
+        </w:rPr>
+        <w:t xml:space="preserve">Ejemplo: Si es con familia, o amigos, si prefieren un ambiente relajado, </w:t>
       </w:r>
       <w:proofErr w:type="spellStart"/>
       <w:r>
-        <w:t>trabaj</w:t>
+        <w:rPr>
+          <w:i/>
+          <w:iCs/>
+        </w:rPr>
+        <w:t>etc</w:t>
       </w:r>
       <w:proofErr w:type="spellEnd"/>
     </w:p>
     <w:p>
       <w:pPr>
+        <w:pStyle w:val="Ttulo2"/>
         <w:sectPr>
           <w:pgSz w:w="11906" w:h="16838"/>
           <w:pgMar w:top="1417" w:right="1701" w:bottom="1417" w:left="1701" w:header="708" w:footer="708" w:gutter="0"/>
@@ -247,6 +387,15 @@
           <w:docGrid w:linePitch="360"/>
         </w:sectPr>
       </w:pPr>
+      <w:r>
+        <w:t xml:space="preserve">Identifique, en base a lo anterior, qué tipo de datos precisaría obtener </w:t>
+      </w:r>
+      <w:r>
+        <w:t>para llevar a cabo este trabaj</w:t>
+      </w:r>
+      <w:r>
+        <w:t>o</w:t>
+      </w:r>
     </w:p>
     <w:p/>
     <w:tbl>
@@ -1639,27 +1788,50 @@
         </w:sectPr>
       </w:pPr>
     </w:p>
-    <w:p/>
-    <w:p/>
     <w:p>
-      <w:r>
-        <w:t xml:space="preserve"> 5. Arme un plan de trabajo, identificando las diferentes etapas y actividades para lograr el objetivo. </w:t>
+      <w:pPr>
+        <w:pStyle w:val="Ttulo2"/>
+      </w:pPr>
+      <w:r>
+        <w:lastRenderedPageBreak/>
+        <w:t>Arme un plan de trabajo, identificando las diferentes etapas y actividades para lograr el objetivo</w:t>
       </w:r>
     </w:p>
     <w:p>
       <w:r>
-        <w:t>Para el desarrollo de este trabajo se propone utilizar la metodología CRISP–DM.</w:t>
+        <w:t xml:space="preserve">Se propone para el desarrollo de esta investigación </w:t>
+      </w:r>
+      <w:r>
+        <w:t>utilizar la metodología CRISP–DM</w:t>
+      </w:r>
+      <w:r>
+        <w:t xml:space="preserve"> que </w:t>
+      </w:r>
+      <w:r>
+        <w:t xml:space="preserve">abarca desde el entendimiento del negocio hasta el despliegue de la solución sin dejar de lado las tareas de gestión de proyectos que permiten el monitoreo </w:t>
+      </w:r>
+      <w:r>
+        <w:t>y</w:t>
+      </w:r>
+      <w:r>
+        <w:t xml:space="preserve"> control</w:t>
+      </w:r>
+      <w:r>
+        <w:t xml:space="preserve"> de</w:t>
+      </w:r>
+      <w:r>
+        <w:t>l</w:t>
+      </w:r>
+      <w:r>
+        <w:t xml:space="preserve"> tiempos, costos y riesgos asociados</w:t>
       </w:r>
     </w:p>
     <w:p>
-      <w:r>
-        <w:t xml:space="preserve">Dicha metodología abarca desde el entendimiento del negocio hasta el despliegue de la solución sin dejar de lado las tareas de gestión de proyectos que permiten el monitoreo de la evolución del proyecto controlando tiempos, costos y riesgos asociados. </w:t>
-      </w:r>
-    </w:p>
-    <w:p/>
-    <w:p>
-      <w:r>
-        <w:t xml:space="preserve">6. ¿Cómo será utilizado el resultado del trabajo por el cliente? </w:t>
+      <w:pPr>
+        <w:pStyle w:val="Ttulo2"/>
+      </w:pPr>
+      <w:r>
+        <w:t xml:space="preserve">¿Cómo será utilizado el resultado del trabajo por el cliente? </w:t>
       </w:r>
     </w:p>
     <w:p>
@@ -1679,18 +1851,19 @@
         <w:t>sus usuarios</w:t>
       </w:r>
       <w:r>
-        <w:t xml:space="preserve">, generando más volumen de visitas a su sitio y fidelizándolos.  </w:t>
+        <w:t>, generando más volumen de visitas a su sitio y fidelizándolos.</w:t>
+      </w:r>
+      <w:r>
+        <w:t xml:space="preserve"> También será usado por los asesores de la empresa utilizarán el sitio para ofrecer a los vacacionistas mejores recomendaciones según sus necesidades y las características de los restaurantes.</w:t>
       </w:r>
     </w:p>
     <w:p>
       <w:r>
         <w:t xml:space="preserve">Los restaurantes en la medida que este motor de búsqueda y recomendaciones tenga mayor difusión se beneficiaran por tener mayor publicidad y el perfil de clientes que se sienta más cómodo </w:t>
       </w:r>
-      <w:proofErr w:type="gramStart"/>
-      <w:r>
-        <w:t>respecto  la</w:t>
-      </w:r>
-      <w:proofErr w:type="gramEnd"/>
+      <w:r>
+        <w:t>respecto la</w:t>
+      </w:r>
       <w:r>
         <w:t xml:space="preserve"> propuesta que ofrece.</w:t>
       </w:r>
@@ -1706,40 +1879,141 @@
         <w:t xml:space="preserve">  </w:t>
       </w:r>
     </w:p>
-    <w:p/>
     <w:p>
-      <w:r>
-        <w:t>7. En base a lo anterior, ¿Qué áreas se deberían involucrar en el proyecto y qué rol cumplirían?</w:t>
+      <w:pPr>
+        <w:pStyle w:val="Ttulo2"/>
+      </w:pPr>
+      <w:r>
+        <w:t>En base a lo anterior, ¿Qué áreas se deberían involucrar en el proyecto y qué rol cumplirían?</w:t>
       </w:r>
     </w:p>
     <w:p>
       <w:r>
-        <w:t xml:space="preserve">Tendría que </w:t>
-      </w:r>
-      <w:r>
-        <w:t xml:space="preserve">participar </w:t>
-      </w:r>
-      <w:r>
-        <w:t xml:space="preserve">el área comercial / marketing y el área de soporte técnico que son quienes más conocen a los </w:t>
+        <w:t>Para la ejecución exitosa del proyecto t</w:t>
+      </w:r>
+      <w:r>
+        <w:t xml:space="preserve">endría que </w:t>
+      </w:r>
+      <w:r>
+        <w:t>participar</w:t>
+      </w:r>
+      <w:r>
+        <w:t xml:space="preserve"> </w:t>
+      </w:r>
+      <w:proofErr w:type="spellStart"/>
+      <w:r>
+        <w:t>todoas</w:t>
+      </w:r>
+      <w:proofErr w:type="spellEnd"/>
+      <w:r>
+        <w:t xml:space="preserve"> las áreas que estarán en el ciclo completo del proyecto, desde la definición hasta su puesta en producción y mantenimiento del proyecto. En </w:t>
+      </w:r>
+      <w:proofErr w:type="spellStart"/>
+      <w:r>
+        <w:t>tre</w:t>
+      </w:r>
+      <w:proofErr w:type="spellEnd"/>
+      <w:r>
+        <w:t xml:space="preserve"> las áreas identificadas están </w:t>
+      </w:r>
+      <w:r>
+        <w:t>comercial</w:t>
+      </w:r>
+      <w:r>
+        <w:t xml:space="preserve">, </w:t>
+      </w:r>
+      <w:r>
+        <w:t xml:space="preserve">marketing y el área de soporte técnico que son quienes más conocen a los </w:t>
       </w:r>
       <w:r>
         <w:t>usuarios de la guía</w:t>
       </w:r>
       <w:r>
-        <w:t>, el área de operaciones/IT porque maneja la gestión de la empresa</w:t>
-      </w:r>
-      <w:r>
-        <w:t xml:space="preserve"> y va a tener que obtener la información de los diferentes restaurantes</w:t>
-      </w:r>
-      <w:r>
-        <w:t>, finanzas para verificar los impactos económicos de las iniciativas y el equipo de Analistas de Datos para interactuar con los restantes interlocutores</w:t>
+        <w:t xml:space="preserve">. Por otro </w:t>
+      </w:r>
+      <w:proofErr w:type="gramStart"/>
+      <w:r>
+        <w:t>lado</w:t>
+      </w:r>
+      <w:proofErr w:type="gramEnd"/>
+      <w:r>
+        <w:t xml:space="preserve"> el </w:t>
+      </w:r>
+      <w:r>
+        <w:t>área de operaciones</w:t>
+      </w:r>
+      <w:r>
+        <w:t xml:space="preserve"> y </w:t>
+      </w:r>
+      <w:r>
+        <w:t xml:space="preserve">IT </w:t>
+      </w:r>
+      <w:r>
+        <w:t xml:space="preserve">al conocer como </w:t>
+      </w:r>
+      <w:r>
+        <w:t>maneja</w:t>
+      </w:r>
+      <w:r>
+        <w:t>r</w:t>
+      </w:r>
+      <w:r>
+        <w:t xml:space="preserve"> la gestión de la empresa</w:t>
+      </w:r>
+      <w:r>
+        <w:t xml:space="preserve"> </w:t>
+      </w:r>
+      <w:r>
+        <w:t xml:space="preserve">realizarán la captura de datos y recopilación de datos de los </w:t>
+      </w:r>
+      <w:r>
+        <w:t>diferentes restaurantes</w:t>
+      </w:r>
+      <w:r>
+        <w:t xml:space="preserve">. </w:t>
+      </w:r>
+      <w:r>
+        <w:t>Finalmente,</w:t>
+      </w:r>
+      <w:r>
+        <w:t xml:space="preserve"> el </w:t>
+      </w:r>
+      <w:r>
+        <w:t>área financiera</w:t>
+      </w:r>
+      <w:r>
+        <w:t xml:space="preserve"> deberá </w:t>
+      </w:r>
+      <w:r>
+        <w:t xml:space="preserve">verificar </w:t>
+      </w:r>
+      <w:r>
+        <w:t>los impactos económicos</w:t>
+      </w:r>
+      <w:r>
+        <w:t xml:space="preserve"> de </w:t>
+      </w:r>
+      <w:r>
+        <w:t>las iniciativas</w:t>
+      </w:r>
+      <w:r>
+        <w:t xml:space="preserve"> </w:t>
+      </w:r>
+      <w:r>
+        <w:t>y el equipo de Analistas de Datos para interactuar con los restantes interlocutores</w:t>
       </w:r>
       <w:r>
         <w:t>.</w:t>
       </w:r>
     </w:p>
-    <w:p/>
-    <w:p/>
+    <w:p>
+      <w:pPr>
+        <w:pStyle w:val="Ttulo1"/>
+      </w:pPr>
+      <w:r>
+        <w:t>Extracción, Transformación y Carga de datos</w:t>
+      </w:r>
+    </w:p>
     <w:p>
       <w:pPr>
         <w:pStyle w:val="Ttulo2"/>
@@ -3596,8 +3870,6 @@
               </w:rPr>
               <w:t>VISA</w:t>
             </w:r>
-            <w:bookmarkStart w:id="0" w:name="_GoBack"/>
-            <w:bookmarkEnd w:id="0"/>
           </w:p>
         </w:tc>
         <w:tc>
@@ -7393,73 +7665,10 @@
           <w:docGrid w:linePitch="360"/>
         </w:sectPr>
       </w:pPr>
+      <w:bookmarkStart w:id="0" w:name="_GoBack"/>
+      <w:bookmarkEnd w:id="0"/>
     </w:p>
     <w:p/>
-    <w:p/>
-    <w:p/>
-    <w:p>
-      <w:pPr>
-        <w:rPr>
-          <w:b/>
-        </w:rPr>
-      </w:pPr>
-      <w:r>
-        <w:rPr>
-          <w:b/>
-        </w:rPr>
-        <w:t>Datos interesantes:</w:t>
-      </w:r>
-    </w:p>
-    <w:p>
-      <w:pPr>
-        <w:rPr>
-          <w:b/>
-        </w:rPr>
-      </w:pPr>
-      <w:r>
-        <w:rPr>
-          <w:b/>
-        </w:rPr>
-        <w:t xml:space="preserve">Utilizar las librerías: </w:t>
-      </w:r>
-      <w:proofErr w:type="spellStart"/>
-      <w:proofErr w:type="gramStart"/>
-      <w:r>
-        <w:rPr>
-          <w:b/>
-        </w:rPr>
-        <w:t>Geosphere</w:t>
-      </w:r>
-      <w:proofErr w:type="spellEnd"/>
-      <w:r>
-        <w:rPr>
-          <w:b/>
-        </w:rPr>
-        <w:t>::</w:t>
-      </w:r>
-      <w:proofErr w:type="spellStart"/>
-      <w:proofErr w:type="gramEnd"/>
-      <w:r>
-        <w:rPr>
-          <w:b/>
-        </w:rPr>
-        <w:t>distGeo</w:t>
-      </w:r>
-      <w:proofErr w:type="spellEnd"/>
-    </w:p>
-    <w:p>
-      <w:r>
-        <w:t xml:space="preserve">Calcular la distancia entre dos puntos o utilizar el </w:t>
-      </w:r>
-      <w:proofErr w:type="spellStart"/>
-      <w:r>
-        <w:t>geo_meter</w:t>
-      </w:r>
-      <w:proofErr w:type="spellEnd"/>
-      <w:r>
-        <w:t xml:space="preserve"> o latitud y longitud</w:t>
-      </w:r>
-    </w:p>
     <w:sectPr>
       <w:pgSz w:w="11906" w:h="16838"/>
       <w:pgMar w:top="1417" w:right="1701" w:bottom="1417" w:left="1701" w:header="708" w:footer="708" w:gutter="0"/>
@@ -7473,6 +7682,95 @@
 <file path=word/numbering.xml><?xml version="1.0" encoding="utf-8"?>
 <w:numbering xmlns:wpc="http://schemas.microsoft.com/office/word/2010/wordprocessingCanvas" xmlns:cx="http://schemas.microsoft.com/office/drawing/2014/chartex" xmlns:cx1="http://schemas.microsoft.com/office/drawing/2015/9/8/chartex" xmlns:cx2="http://schemas.microsoft.com/office/drawing/2015/10/21/chartex" xmlns:cx3="http://schemas.microsoft.com/office/drawing/2016/5/9/chartex" xmlns:cx4="http://schemas.microsoft.com/office/drawing/2016/5/10/chartex" xmlns:cx5="http://schemas.microsoft.com/office/drawing/2016/5/11/chartex" xmlns:cx6="http://schemas.microsoft.com/office/drawing/2016/5/12/chartex" xmlns:cx7="http://schemas.microsoft.com/office/drawing/2016/5/13/chartex" xmlns:cx8="http://schemas.microsoft.com/office/drawing/2016/5/14/chartex" xmlns:mc="http://schemas.openxmlformats.org/markup-compatibility/2006" xmlns:aink="http://schemas.microsoft.com/office/drawing/2016/ink" xmlns:am3d="http://schemas.microsoft.com/office/drawing/2017/model3d" xmlns:o="urn:schemas-microsoft-com:office:office" xmlns:r="http://schemas.openxmlformats.org/officeDocument/2006/relationships" xmlns:m="http://schemas.openxmlformats.org/officeDocument/2006/math" xmlns:v="urn:schemas-microsoft-com:vml" xmlns:wp14="http://schemas.microsoft.com/office/word/2010/wordprocessingDrawing" xmlns:wp="http://schemas.openxmlformats.org/drawingml/2006/wordprocessingDrawing" xmlns:w10="urn:schemas-microsoft-com:office:word" xmlns:w="http://schemas.openxmlformats.org/wordprocessingml/2006/main" xmlns:w14="http://schemas.microsoft.com/office/word/2010/wordml" xmlns:w15="http://schemas.microsoft.com/office/word/2012/wordml" xmlns:w16cid="http://schemas.microsoft.com/office/word/2016/wordml/cid" xmlns:w16se="http://schemas.microsoft.com/office/word/2015/wordml/symex" xmlns:wpg="http://schemas.microsoft.com/office/word/2010/wordprocessingGroup" xmlns:wpi="http://schemas.microsoft.com/office/word/2010/wordprocessingInk" xmlns:wne="http://schemas.microsoft.com/office/word/2006/wordml" xmlns:wps="http://schemas.microsoft.com/office/word/2010/wordprocessingShape" mc:Ignorable="w14 w15 w16se w16cid wp14">
   <w:abstractNum w:abstractNumId="0" w15:restartNumberingAfterBreak="0">
+    <w:nsid w:val="07AE5E09"/>
+    <w:multiLevelType w:val="hybridMultilevel"/>
+    <w:tmpl w:val="A704B5CC"/>
+    <w:lvl w:ilvl="0" w:tplc="380A001B">
+      <w:start w:val="1"/>
+      <w:numFmt w:val="lowerRoman"/>
+      <w:lvlText w:val="%1."/>
+      <w:lvlJc w:val="right"/>
+      <w:pPr>
+        <w:ind w:left="1080" w:hanging="720"/>
+      </w:pPr>
+      <w:rPr>
+        <w:rFonts w:hint="default"/>
+      </w:rPr>
+    </w:lvl>
+    <w:lvl w:ilvl="1" w:tplc="380A0019" w:tentative="1">
+      <w:start w:val="1"/>
+      <w:numFmt w:val="lowerLetter"/>
+      <w:lvlText w:val="%2."/>
+      <w:lvlJc w:val="left"/>
+      <w:pPr>
+        <w:ind w:left="1440" w:hanging="360"/>
+      </w:pPr>
+    </w:lvl>
+    <w:lvl w:ilvl="2" w:tplc="380A001B" w:tentative="1">
+      <w:start w:val="1"/>
+      <w:numFmt w:val="lowerRoman"/>
+      <w:lvlText w:val="%3."/>
+      <w:lvlJc w:val="right"/>
+      <w:pPr>
+        <w:ind w:left="2160" w:hanging="180"/>
+      </w:pPr>
+    </w:lvl>
+    <w:lvl w:ilvl="3" w:tplc="380A000F" w:tentative="1">
+      <w:start w:val="1"/>
+      <w:numFmt w:val="decimal"/>
+      <w:lvlText w:val="%4."/>
+      <w:lvlJc w:val="left"/>
+      <w:pPr>
+        <w:ind w:left="2880" w:hanging="360"/>
+      </w:pPr>
+    </w:lvl>
+    <w:lvl w:ilvl="4" w:tplc="380A0019" w:tentative="1">
+      <w:start w:val="1"/>
+      <w:numFmt w:val="lowerLetter"/>
+      <w:lvlText w:val="%5."/>
+      <w:lvlJc w:val="left"/>
+      <w:pPr>
+        <w:ind w:left="3600" w:hanging="360"/>
+      </w:pPr>
+    </w:lvl>
+    <w:lvl w:ilvl="5" w:tplc="380A001B" w:tentative="1">
+      <w:start w:val="1"/>
+      <w:numFmt w:val="lowerRoman"/>
+      <w:lvlText w:val="%6."/>
+      <w:lvlJc w:val="right"/>
+      <w:pPr>
+        <w:ind w:left="4320" w:hanging="180"/>
+      </w:pPr>
+    </w:lvl>
+    <w:lvl w:ilvl="6" w:tplc="380A000F" w:tentative="1">
+      <w:start w:val="1"/>
+      <w:numFmt w:val="decimal"/>
+      <w:lvlText w:val="%7."/>
+      <w:lvlJc w:val="left"/>
+      <w:pPr>
+        <w:ind w:left="5040" w:hanging="360"/>
+      </w:pPr>
+    </w:lvl>
+    <w:lvl w:ilvl="7" w:tplc="380A0019" w:tentative="1">
+      <w:start w:val="1"/>
+      <w:numFmt w:val="lowerLetter"/>
+      <w:lvlText w:val="%8."/>
+      <w:lvlJc w:val="left"/>
+      <w:pPr>
+        <w:ind w:left="5760" w:hanging="360"/>
+      </w:pPr>
+    </w:lvl>
+    <w:lvl w:ilvl="8" w:tplc="380A001B" w:tentative="1">
+      <w:start w:val="1"/>
+      <w:numFmt w:val="lowerRoman"/>
+      <w:lvlText w:val="%9."/>
+      <w:lvlJc w:val="right"/>
+      <w:pPr>
+        <w:ind w:left="6480" w:hanging="180"/>
+      </w:pPr>
+    </w:lvl>
+  </w:abstractNum>
+  <w:abstractNum w:abstractNumId="1" w15:restartNumberingAfterBreak="0">
     <w:nsid w:val="0E4C37BD"/>
     <w:multiLevelType w:val="hybridMultilevel"/>
     <w:tmpl w:val="774C397E"/>
@@ -7585,7 +7883,7 @@
       </w:rPr>
     </w:lvl>
   </w:abstractNum>
-  <w:abstractNum w:abstractNumId="1" w15:restartNumberingAfterBreak="0">
+  <w:abstractNum w:abstractNumId="2" w15:restartNumberingAfterBreak="0">
     <w:nsid w:val="0F8526B5"/>
     <w:multiLevelType w:val="hybridMultilevel"/>
     <w:tmpl w:val="6742F024"/>
@@ -7674,7 +7972,7 @@
       </w:pPr>
     </w:lvl>
   </w:abstractNum>
-  <w:abstractNum w:abstractNumId="2" w15:restartNumberingAfterBreak="0">
+  <w:abstractNum w:abstractNumId="3" w15:restartNumberingAfterBreak="0">
     <w:nsid w:val="281C6F5E"/>
     <w:multiLevelType w:val="hybridMultilevel"/>
     <w:tmpl w:val="4F48D45E"/>
@@ -7787,7 +8085,93 @@
       </w:rPr>
     </w:lvl>
   </w:abstractNum>
-  <w:abstractNum w:abstractNumId="3" w15:restartNumberingAfterBreak="0">
+  <w:abstractNum w:abstractNumId="4" w15:restartNumberingAfterBreak="0">
+    <w:nsid w:val="36A939E4"/>
+    <w:multiLevelType w:val="hybridMultilevel"/>
+    <w:tmpl w:val="1AAED288"/>
+    <w:lvl w:ilvl="0" w:tplc="380A000F">
+      <w:start w:val="1"/>
+      <w:numFmt w:val="decimal"/>
+      <w:lvlText w:val="%1."/>
+      <w:lvlJc w:val="left"/>
+      <w:pPr>
+        <w:ind w:left="720" w:hanging="360"/>
+      </w:pPr>
+    </w:lvl>
+    <w:lvl w:ilvl="1" w:tplc="380A0019" w:tentative="1">
+      <w:start w:val="1"/>
+      <w:numFmt w:val="lowerLetter"/>
+      <w:lvlText w:val="%2."/>
+      <w:lvlJc w:val="left"/>
+      <w:pPr>
+        <w:ind w:left="1440" w:hanging="360"/>
+      </w:pPr>
+    </w:lvl>
+    <w:lvl w:ilvl="2" w:tplc="380A001B" w:tentative="1">
+      <w:start w:val="1"/>
+      <w:numFmt w:val="lowerRoman"/>
+      <w:lvlText w:val="%3."/>
+      <w:lvlJc w:val="right"/>
+      <w:pPr>
+        <w:ind w:left="2160" w:hanging="180"/>
+      </w:pPr>
+    </w:lvl>
+    <w:lvl w:ilvl="3" w:tplc="380A000F" w:tentative="1">
+      <w:start w:val="1"/>
+      <w:numFmt w:val="decimal"/>
+      <w:lvlText w:val="%4."/>
+      <w:lvlJc w:val="left"/>
+      <w:pPr>
+        <w:ind w:left="2880" w:hanging="360"/>
+      </w:pPr>
+    </w:lvl>
+    <w:lvl w:ilvl="4" w:tplc="380A0019" w:tentative="1">
+      <w:start w:val="1"/>
+      <w:numFmt w:val="lowerLetter"/>
+      <w:lvlText w:val="%5."/>
+      <w:lvlJc w:val="left"/>
+      <w:pPr>
+        <w:ind w:left="3600" w:hanging="360"/>
+      </w:pPr>
+    </w:lvl>
+    <w:lvl w:ilvl="5" w:tplc="380A001B" w:tentative="1">
+      <w:start w:val="1"/>
+      <w:numFmt w:val="lowerRoman"/>
+      <w:lvlText w:val="%6."/>
+      <w:lvlJc w:val="right"/>
+      <w:pPr>
+        <w:ind w:left="4320" w:hanging="180"/>
+      </w:pPr>
+    </w:lvl>
+    <w:lvl w:ilvl="6" w:tplc="380A000F" w:tentative="1">
+      <w:start w:val="1"/>
+      <w:numFmt w:val="decimal"/>
+      <w:lvlText w:val="%7."/>
+      <w:lvlJc w:val="left"/>
+      <w:pPr>
+        <w:ind w:left="5040" w:hanging="360"/>
+      </w:pPr>
+    </w:lvl>
+    <w:lvl w:ilvl="7" w:tplc="380A0019" w:tentative="1">
+      <w:start w:val="1"/>
+      <w:numFmt w:val="lowerLetter"/>
+      <w:lvlText w:val="%8."/>
+      <w:lvlJc w:val="left"/>
+      <w:pPr>
+        <w:ind w:left="5760" w:hanging="360"/>
+      </w:pPr>
+    </w:lvl>
+    <w:lvl w:ilvl="8" w:tplc="380A001B" w:tentative="1">
+      <w:start w:val="1"/>
+      <w:numFmt w:val="lowerRoman"/>
+      <w:lvlText w:val="%9."/>
+      <w:lvlJc w:val="right"/>
+      <w:pPr>
+        <w:ind w:left="6480" w:hanging="180"/>
+      </w:pPr>
+    </w:lvl>
+  </w:abstractNum>
+  <w:abstractNum w:abstractNumId="5" w15:restartNumberingAfterBreak="0">
     <w:nsid w:val="50F044DE"/>
     <w:multiLevelType w:val="hybridMultilevel"/>
     <w:tmpl w:val="5A189F6C"/>
@@ -7873,7 +8257,7 @@
       </w:pPr>
     </w:lvl>
   </w:abstractNum>
-  <w:abstractNum w:abstractNumId="4" w15:restartNumberingAfterBreak="0">
+  <w:abstractNum w:abstractNumId="6" w15:restartNumberingAfterBreak="0">
     <w:nsid w:val="67AC073B"/>
     <w:multiLevelType w:val="multilevel"/>
     <w:tmpl w:val="94F6311E"/>
@@ -7969,22 +8353,28 @@
     </w:lvl>
   </w:abstractNum>
   <w:num w:numId="1">
+    <w:abstractNumId w:val="5"/>
+  </w:num>
+  <w:num w:numId="2">
+    <w:abstractNumId w:val="2"/>
+  </w:num>
+  <w:num w:numId="3">
+    <w:abstractNumId w:val="1"/>
+  </w:num>
+  <w:num w:numId="4">
+    <w:abstractNumId w:val="6"/>
+  </w:num>
+  <w:num w:numId="5">
     <w:abstractNumId w:val="3"/>
   </w:num>
-  <w:num w:numId="2">
-    <w:abstractNumId w:val="1"/>
+  <w:num w:numId="6">
+    <w:abstractNumId w:val="6"/>
   </w:num>
-  <w:num w:numId="3">
-    <w:abstractNumId w:val="0"/>
-  </w:num>
-  <w:num w:numId="4">
+  <w:num w:numId="7">
     <w:abstractNumId w:val="4"/>
   </w:num>
-  <w:num w:numId="5">
-    <w:abstractNumId w:val="2"/>
-  </w:num>
-  <w:num w:numId="6">
-    <w:abstractNumId w:val="4"/>
+  <w:num w:numId="8">
+    <w:abstractNumId w:val="0"/>
   </w:num>
 </w:numbering>
 </file>
@@ -8112,6 +8502,7 @@
     <w:lsdException w:name="HTML Sample" w:semiHidden="1" w:unhideWhenUsed="1"/>
     <w:lsdException w:name="HTML Typewriter" w:semiHidden="1" w:unhideWhenUsed="1"/>
     <w:lsdException w:name="HTML Variable" w:semiHidden="1" w:unhideWhenUsed="1"/>
+    <w:lsdException w:name="Normal Table" w:semiHidden="1" w:unhideWhenUsed="1"/>
     <w:lsdException w:name="annotation subject" w:semiHidden="1" w:unhideWhenUsed="1"/>
     <w:lsdException w:name="No List" w:semiHidden="1" w:unhideWhenUsed="1"/>
     <w:lsdException w:name="Outline List 1" w:semiHidden="1" w:unhideWhenUsed="1"/>
@@ -8154,8 +8545,11 @@
     <w:lsdException w:name="Table Contemporary" w:semiHidden="1" w:unhideWhenUsed="1"/>
     <w:lsdException w:name="Table Elegant" w:semiHidden="1" w:unhideWhenUsed="1"/>
     <w:lsdException w:name="Table Professional" w:semiHidden="1" w:unhideWhenUsed="1"/>
+    <w:lsdException w:name="Table Subtle 1" w:semiHidden="1" w:unhideWhenUsed="1"/>
     <w:lsdException w:name="Table Subtle 2" w:semiHidden="1" w:unhideWhenUsed="1"/>
     <w:lsdException w:name="Table Web 1" w:semiHidden="1" w:unhideWhenUsed="1"/>
+    <w:lsdException w:name="Table Web 2" w:semiHidden="1" w:unhideWhenUsed="1"/>
+    <w:lsdException w:name="Table Web 3" w:semiHidden="1" w:unhideWhenUsed="1"/>
     <w:lsdException w:name="Balloon Text" w:semiHidden="1" w:unhideWhenUsed="1"/>
     <w:lsdException w:name="Table Grid" w:uiPriority="39"/>
     <w:lsdException w:name="Table Theme" w:semiHidden="1" w:unhideWhenUsed="1"/>
@@ -8383,15 +8777,21 @@
   <w:style w:type="paragraph" w:default="1" w:styleId="Normal">
     <w:name w:val="Normal"/>
     <w:qFormat/>
+    <w:rsid w:val="002576B4"/>
+    <w:pPr>
+      <w:spacing w:line="360" w:lineRule="auto"/>
+      <w:jc w:val="both"/>
+    </w:pPr>
   </w:style>
   <w:style w:type="paragraph" w:styleId="Ttulo1">
     <w:name w:val="heading 1"/>
     <w:basedOn w:val="Normal"/>
     <w:next w:val="Normal"/>
     <w:link w:val="Ttulo1Car"/>
+    <w:autoRedefine/>
     <w:uiPriority w:val="9"/>
     <w:qFormat/>
-    <w:rsid w:val="000F5548"/>
+    <w:rsid w:val="002576B4"/>
     <w:pPr>
       <w:keepNext/>
       <w:keepLines/>
@@ -8399,10 +8799,12 @@
         <w:numId w:val="4"/>
       </w:numPr>
       <w:spacing w:before="240" w:after="0"/>
+      <w:jc w:val="left"/>
       <w:outlineLvl w:val="0"/>
     </w:pPr>
     <w:rPr>
       <w:rFonts w:asciiTheme="majorHAnsi" w:eastAsiaTheme="majorEastAsia" w:hAnsiTheme="majorHAnsi" w:cstheme="majorBidi"/>
+      <w:b/>
       <w:color w:val="000000" w:themeColor="text1"/>
       <w:sz w:val="32"/>
       <w:szCs w:val="32"/>
@@ -8416,7 +8818,7 @@
     <w:uiPriority w:val="9"/>
     <w:unhideWhenUsed/>
     <w:qFormat/>
-    <w:rsid w:val="000F5548"/>
+    <w:rsid w:val="00EF768E"/>
     <w:pPr>
       <w:keepNext/>
       <w:keepLines/>
@@ -8425,10 +8827,12 @@
         <w:numId w:val="4"/>
       </w:numPr>
       <w:spacing w:before="40" w:after="0"/>
+      <w:ind w:left="576"/>
       <w:outlineLvl w:val="1"/>
     </w:pPr>
     <w:rPr>
       <w:rFonts w:asciiTheme="majorHAnsi" w:eastAsiaTheme="majorEastAsia" w:hAnsiTheme="majorHAnsi" w:cstheme="majorBidi"/>
+      <w:b/>
       <w:sz w:val="26"/>
       <w:szCs w:val="26"/>
     </w:rPr>
@@ -8651,9 +9055,10 @@
     <w:basedOn w:val="Fuentedeprrafopredeter"/>
     <w:link w:val="Ttulo1"/>
     <w:uiPriority w:val="9"/>
-    <w:rsid w:val="000F5548"/>
+    <w:rsid w:val="002576B4"/>
     <w:rPr>
       <w:rFonts w:asciiTheme="majorHAnsi" w:eastAsiaTheme="majorEastAsia" w:hAnsiTheme="majorHAnsi" w:cstheme="majorBidi"/>
+      <w:b/>
       <w:color w:val="000000" w:themeColor="text1"/>
       <w:sz w:val="32"/>
       <w:szCs w:val="32"/>
@@ -8664,9 +9069,10 @@
     <w:basedOn w:val="Fuentedeprrafopredeter"/>
     <w:link w:val="Ttulo2"/>
     <w:uiPriority w:val="9"/>
-    <w:rsid w:val="000F5548"/>
+    <w:rsid w:val="00EF768E"/>
     <w:rPr>
       <w:rFonts w:asciiTheme="majorHAnsi" w:eastAsiaTheme="majorEastAsia" w:hAnsiTheme="majorHAnsi" w:cstheme="majorBidi"/>
+      <w:b/>
       <w:sz w:val="26"/>
       <w:szCs w:val="26"/>
     </w:rPr>
@@ -9085,6 +9491,52 @@
       </w:rPr>
     </w:tblStylePr>
   </w:style>
+  <w:style w:type="paragraph" w:styleId="Ttulo">
+    <w:name w:val="Title"/>
+    <w:basedOn w:val="Normal"/>
+    <w:next w:val="Normal"/>
+    <w:link w:val="TtuloCar"/>
+    <w:uiPriority w:val="10"/>
+    <w:qFormat/>
+    <w:rsid w:val="002576B4"/>
+    <w:pPr>
+      <w:spacing w:after="0" w:line="240" w:lineRule="auto"/>
+      <w:contextualSpacing/>
+    </w:pPr>
+    <w:rPr>
+      <w:rFonts w:asciiTheme="majorHAnsi" w:eastAsiaTheme="majorEastAsia" w:hAnsiTheme="majorHAnsi" w:cstheme="majorBidi"/>
+      <w:spacing w:val="-10"/>
+      <w:kern w:val="28"/>
+      <w:sz w:val="56"/>
+      <w:szCs w:val="56"/>
+    </w:rPr>
+  </w:style>
+  <w:style w:type="character" w:customStyle="1" w:styleId="TtuloCar">
+    <w:name w:val="Título Car"/>
+    <w:basedOn w:val="Fuentedeprrafopredeter"/>
+    <w:link w:val="Ttulo"/>
+    <w:uiPriority w:val="10"/>
+    <w:rsid w:val="002576B4"/>
+    <w:rPr>
+      <w:rFonts w:asciiTheme="majorHAnsi" w:eastAsiaTheme="majorEastAsia" w:hAnsiTheme="majorHAnsi" w:cstheme="majorBidi"/>
+      <w:spacing w:val="-10"/>
+      <w:kern w:val="28"/>
+      <w:sz w:val="56"/>
+      <w:szCs w:val="56"/>
+    </w:rPr>
+  </w:style>
+  <w:style w:type="character" w:styleId="Hipervnculo">
+    <w:name w:val="Hyperlink"/>
+    <w:basedOn w:val="Fuentedeprrafopredeter"/>
+    <w:uiPriority w:val="99"/>
+    <w:semiHidden/>
+    <w:unhideWhenUsed/>
+    <w:rsid w:val="002576B4"/>
+    <w:rPr>
+      <w:color w:val="0000FF"/>
+      <w:u w:val="single"/>
+    </w:rPr>
+  </w:style>
 </w:styles>
 </file>
 

</xml_diff>

<commit_message>
version final de datos complementarios.xlsx y primera version del word
</commit_message>
<xml_diff>
--- a/Exercise/Documento - Obligatorio TA.docx
+++ b/Exercise/Documento - Obligatorio TA.docx
@@ -5821,15 +5821,145 @@
     </w:p>
     <w:p>
       <w:r>
+        <w:t xml:space="preserve">A modo aclaratorio comentamos que los </w:t>
+      </w:r>
+      <w:proofErr w:type="spellStart"/>
+      <w:r>
+        <w:t>dataset</w:t>
+      </w:r>
+      <w:proofErr w:type="spellEnd"/>
+      <w:r>
+        <w:t xml:space="preserve"> de los usuarios no fueron utilizados ya que no están identificados como usuarios de los restaurantes por lo que no aportan información relevante para el perfil de clientes y adicionalmente no agregan información que ya no este contenida en los </w:t>
+      </w:r>
+      <w:proofErr w:type="spellStart"/>
+      <w:r>
+        <w:t>datasets</w:t>
+      </w:r>
+      <w:proofErr w:type="spellEnd"/>
+      <w:r>
+        <w:t xml:space="preserve"> de los restaurantes. </w:t>
+      </w:r>
+    </w:p>
+    <w:p>
+      <w:bookmarkStart w:id="0" w:name="_GoBack"/>
+      <w:bookmarkEnd w:id="0"/>
+    </w:p>
+    <w:p>
+      <w:pPr>
+        <w:pStyle w:val="Ttulo1"/>
+      </w:pPr>
+      <w:r>
+        <w:t>Exploración y análisis descriptivo</w:t>
+      </w:r>
+    </w:p>
+    <w:p>
+      <w:pPr>
+        <w:pStyle w:val="Ttulo2"/>
+      </w:pPr>
+      <w:r>
+        <w:t>Realice un análisis descriptivo de la tabla de datos.</w:t>
+      </w:r>
+    </w:p>
+    <w:p>
+      <w:r>
+        <w:t xml:space="preserve">Se </w:t>
+      </w:r>
+      <w:r>
+        <w:t>obtiene la tabla con las variables ya definidas y los datos corregidos</w:t>
+      </w:r>
+      <w:r>
+        <w:t xml:space="preserve"> habiendo chequeado la existencia de ceros y NA.   </w:t>
+      </w:r>
+      <w:r>
         <w:t xml:space="preserve"> </w:t>
       </w:r>
     </w:p>
     <w:p>
       <w:pPr>
+        <w:pStyle w:val="Ttulo2"/>
+      </w:pPr>
+      <w:r>
+        <w:t>¿Descarta a priori alguna variable a partir de este análisis?</w:t>
+      </w:r>
+    </w:p>
+    <w:p>
+      <w:r>
+        <w:t>Respecto al medio de pago decidimos reducir la cantidad de variables y quedarnos solo con la variab</w:t>
+      </w:r>
+      <w:r>
+        <w:t xml:space="preserve">le de cantidad.  </w:t>
+      </w:r>
+      <w:r>
+        <w:t xml:space="preserve">Anteriormente también habíamos descartado la variable relativa a la disponibilidad de internet ya que si bien es relevante </w:t>
+      </w:r>
+      <w:r>
+        <w:t xml:space="preserve">había muy pocos restaurantes que contaban con este registro de información. </w:t>
+      </w:r>
+    </w:p>
+    <w:p>
+      <w:pPr>
+        <w:pStyle w:val="Ttulo2"/>
+      </w:pPr>
+      <w:r>
+        <w:lastRenderedPageBreak/>
+        <w:t>¿Puede sospechar qué variables serán útiles para el problema identificado?</w:t>
+      </w:r>
+    </w:p>
+    <w:p>
+      <w:r>
+        <w:t xml:space="preserve">Entendemos que variables relativas a la ubicación, tipos de comidas y precio serán importantes para el análisis. </w:t>
+      </w:r>
+    </w:p>
+    <w:p>
+      <w:pPr>
+        <w:pStyle w:val="Ttulo2"/>
+      </w:pPr>
+      <w:r>
+        <w:t>¿Es necesario tomar alguna decisión respecto al universo o a la exclusión de valores atípicos?</w:t>
+      </w:r>
+    </w:p>
+    <w:p/>
+    <w:p>
+      <w:r>
+        <w:t xml:space="preserve">Para las variables categóricas no existen datos atípicos ya que la única que presentaba observaciones de este tipo era la de tipos de comida y la reclasificamos reduciendo el número de niveles. </w:t>
+      </w:r>
+    </w:p>
+    <w:p>
+      <w:r>
+        <w:t xml:space="preserve">Para las variables numéricas analizamos los </w:t>
+      </w:r>
+      <w:proofErr w:type="spellStart"/>
+      <w:r>
+        <w:t>outliers</w:t>
+      </w:r>
+      <w:proofErr w:type="spellEnd"/>
+      <w:r>
+        <w:t xml:space="preserve"> a partir de la distancia de </w:t>
+      </w:r>
+      <w:proofErr w:type="spellStart"/>
+      <w:r>
+        <w:t>Mahalanobis</w:t>
+      </w:r>
+      <w:proofErr w:type="spellEnd"/>
+      <w:r>
+        <w:t xml:space="preserve">, y los monitorearemos una vez que tengamos los resultados de la </w:t>
+      </w:r>
+      <w:proofErr w:type="spellStart"/>
+      <w:r>
+        <w:t>clusterización</w:t>
+      </w:r>
+      <w:proofErr w:type="spellEnd"/>
+      <w:r>
+        <w:t xml:space="preserve">. </w:t>
+      </w:r>
+    </w:p>
+    <w:p/>
+    <w:p>
+      <w:pPr>
         <w:pStyle w:val="Ttulo1"/>
       </w:pPr>
       <w:r>
-        <w:t>Exploración y análisis descriptivo</w:t>
+        <w:t>Modelado y Evaluación</w:t>
       </w:r>
     </w:p>
     <w:p>
@@ -5837,216 +5967,183 @@
         <w:pStyle w:val="Ttulo2"/>
       </w:pPr>
       <w:r>
-        <w:t>Realice un análisis descriptivo de la tabla de datos.</w:t>
-      </w:r>
-    </w:p>
-    <w:p>
-      <w:r>
-        <w:t xml:space="preserve">Se </w:t>
-      </w:r>
-      <w:r>
-        <w:t>obtiene la tabla con las variables ya definidas y los datos corregidos</w:t>
-      </w:r>
-      <w:r>
-        <w:t xml:space="preserve"> habiendo chequeado la existencia de ceros y NA.   </w:t>
-      </w:r>
+        <w:t>¿Qué variables pre-seleccionaría en base al análisis funcional y estadístico?</w:t>
+      </w:r>
+    </w:p>
+    <w:p>
+      <w:r>
+        <w:t xml:space="preserve">Una vez realizado el análisis anterior en relación a la transformación, eliminación y creación de nuevas variables decidimos quedarnos con todas las que se encuentran en la nueva tabla de datos. </w:t>
+      </w:r>
+    </w:p>
+    <w:p>
+      <w:pPr>
+        <w:pStyle w:val="Ttulo2"/>
+      </w:pPr>
+      <w:r>
+        <w:t>Estime al menos dos modelos (usando diferentes algoritmos y/o variables), compárelos (en base a criterios estadísticos y funcionales) y seleccione el que entienda más adecuado.</w:t>
+      </w:r>
+    </w:p>
+    <w:p>
+      <w:r>
+        <w:t xml:space="preserve">Utilizaremos </w:t>
+      </w:r>
+      <w:r>
+        <w:t xml:space="preserve">los algoritmos de </w:t>
+      </w:r>
+      <w:proofErr w:type="spellStart"/>
+      <w:r>
+        <w:t>hclust</w:t>
+      </w:r>
+      <w:proofErr w:type="spellEnd"/>
+      <w:r>
+        <w:t xml:space="preserve"> como </w:t>
+      </w:r>
+      <w:proofErr w:type="spellStart"/>
+      <w:r>
+        <w:t>clustering</w:t>
+      </w:r>
+      <w:proofErr w:type="spellEnd"/>
       <w:r>
         <w:t xml:space="preserve"> </w:t>
       </w:r>
+      <w:proofErr w:type="spellStart"/>
+      <w:r>
+        <w:t>aglomerativo</w:t>
+      </w:r>
+      <w:proofErr w:type="spellEnd"/>
+      <w:r>
+        <w:t xml:space="preserve"> y diana como </w:t>
+      </w:r>
+      <w:proofErr w:type="spellStart"/>
+      <w:r>
+        <w:t>clustering</w:t>
+      </w:r>
+      <w:proofErr w:type="spellEnd"/>
+      <w:r>
+        <w:t xml:space="preserve"> divisivo. </w:t>
+      </w:r>
+    </w:p>
+    <w:p>
+      <w:r>
+        <w:t xml:space="preserve">Para calcular las distancias de </w:t>
+      </w:r>
+      <w:proofErr w:type="spellStart"/>
+      <w:r>
+        <w:t>Gower</w:t>
+      </w:r>
+      <w:proofErr w:type="spellEnd"/>
+      <w:r>
+        <w:t xml:space="preserve"> utilizaremos Daisy ya que tenemos variables mixtas dentro de la tabla de datos. Adicionalmente utilizaremos </w:t>
+      </w:r>
+      <w:proofErr w:type="spellStart"/>
+      <w:r>
+        <w:t>PCAmixed</w:t>
+      </w:r>
+      <w:proofErr w:type="spellEnd"/>
+      <w:r>
+        <w:t xml:space="preserve"> para calcular las mismas utilizando como dimensión la cantidad de componentes principales que acumulan el 90% de la varianza. </w:t>
+      </w:r>
+    </w:p>
+    <w:p>
+      <w:r>
+        <w:t xml:space="preserve"> </w:t>
+      </w:r>
     </w:p>
     <w:p>
       <w:pPr>
         <w:pStyle w:val="Ttulo2"/>
       </w:pPr>
       <w:r>
-        <w:t>¿Descarta a priori alguna variable a partir de este análisis?</w:t>
-      </w:r>
-    </w:p>
-    <w:p>
-      <w:r>
-        <w:t>Respecto al medio de pago decidimos reducir la cantidad de variables y quedarnos solo con la variab</w:t>
-      </w:r>
-      <w:r>
-        <w:t xml:space="preserve">le de cantidad.  </w:t>
-      </w:r>
-      <w:r>
-        <w:t xml:space="preserve">Anteriormente también habíamos descartado la variable relativa a la disponibilidad de internet ya que si bien es relevante </w:t>
-      </w:r>
-      <w:r>
-        <w:t xml:space="preserve">había muy pocos restaurantes que contaban con este registro de información. </w:t>
-      </w:r>
-    </w:p>
-    <w:p>
-      <w:pPr>
-        <w:pStyle w:val="Ttulo2"/>
-      </w:pPr>
-      <w:r>
-        <w:t>¿Puede sospechar qué variables serán útiles para el problema identificado?</w:t>
-      </w:r>
-    </w:p>
-    <w:p>
-      <w:r>
-        <w:t xml:space="preserve">Entendemos que variables relativas a la ubicación, tipos de comidas y precio serán importantes para el análisis. </w:t>
-      </w:r>
-    </w:p>
-    <w:p>
-      <w:pPr>
-        <w:pStyle w:val="Ttulo2"/>
-      </w:pPr>
-      <w:r>
-        <w:lastRenderedPageBreak/>
-        <w:t>¿Es necesario tomar alguna decisión respecto al universo o a la exclusión de valores atípicos?</w:t>
-      </w:r>
-    </w:p>
-    <w:p/>
-    <w:p>
-      <w:r>
-        <w:t xml:space="preserve">Para las variables categóricas no existen datos atípicos ya que la única que presentaba observaciones de este tipo era la de tipos de comida y la reclasificamos reduciendo el número de niveles. </w:t>
-      </w:r>
-    </w:p>
-    <w:p>
-      <w:r>
-        <w:t xml:space="preserve">Para las variables numéricas analizamos los </w:t>
-      </w:r>
+        <w:t>Caracterice y describa los resultados a los cuales se arribaron en el caso anterior, desde el punto de vista del negocio.</w:t>
+      </w:r>
+    </w:p>
+    <w:p>
       <w:proofErr w:type="spellStart"/>
-      <w:r>
-        <w:t>outliers</w:t>
+      <w:proofErr w:type="gramStart"/>
+      <w:r>
+        <w:rPr>
+          <w:highlight w:val="red"/>
+        </w:rPr>
+        <w:t>j</w:t>
+      </w:r>
+      <w:r>
+        <w:rPr>
+          <w:highlight w:val="red"/>
+        </w:rPr>
+        <w:t>hhhhhhhhhhhhhhhhhhhhhhhhhhhhhhhhhhhhhhhhhhhhhhhhhhhhhh</w:t>
+      </w:r>
+      <w:r>
+        <w:rPr>
+          <w:highlight w:val="red"/>
+        </w:rPr>
+        <w:t>jjj</w:t>
       </w:r>
       <w:proofErr w:type="spellEnd"/>
-      <w:r>
-        <w:t xml:space="preserve"> a partir de la distancia de </w:t>
-      </w:r>
-      <w:proofErr w:type="spellStart"/>
-      <w:r>
-        <w:t>Mahalanobis</w:t>
-      </w:r>
-      <w:proofErr w:type="spellEnd"/>
-      <w:r>
-        <w:t xml:space="preserve">, y los monitorearemos una vez que tengamos los resultados de la </w:t>
-      </w:r>
-      <w:proofErr w:type="spellStart"/>
-      <w:r>
-        <w:t>clusterización</w:t>
-      </w:r>
-      <w:proofErr w:type="spellEnd"/>
-      <w:r>
-        <w:t xml:space="preserve">. </w:t>
-      </w:r>
-    </w:p>
-    <w:p/>
-    <w:p>
-      <w:pPr>
-        <w:pStyle w:val="Ttulo1"/>
-      </w:pPr>
-      <w:r>
-        <w:t>Modelado y Evaluación</w:t>
-      </w:r>
-    </w:p>
-    <w:p>
-      <w:pPr>
-        <w:pStyle w:val="Ttulo2"/>
-      </w:pPr>
-      <w:r>
-        <w:t>¿Qué variables pre-seleccionaría en base al análisis funcional y estadístico?</w:t>
-      </w:r>
-    </w:p>
-    <w:p>
-      <w:r>
-        <w:t xml:space="preserve">Una vez realizado el análisis anterior en relación a la transformación, eliminación y creación de nuevas variables decidimos quedarnos con todas las que se encuentran en la nueva tabla de datos. </w:t>
-      </w:r>
-    </w:p>
-    <w:p>
-      <w:pPr>
-        <w:pStyle w:val="Ttulo2"/>
-      </w:pPr>
-      <w:r>
-        <w:t>Estime al menos dos modelos (usando diferentes algoritmos y/o variables), compárelos (en base a criterios estadísticos y funcionales) y seleccione el que entienda más adecuado.</w:t>
-      </w:r>
-    </w:p>
-    <w:p>
-      <w:r>
-        <w:t xml:space="preserve">Utilizaremos </w:t>
-      </w:r>
-      <w:r>
-        <w:t xml:space="preserve">los algoritmos de </w:t>
-      </w:r>
-      <w:proofErr w:type="spellStart"/>
-      <w:r>
-        <w:t>hclust</w:t>
-      </w:r>
-      <w:proofErr w:type="spellEnd"/>
-      <w:r>
-        <w:t xml:space="preserve"> como </w:t>
-      </w:r>
-      <w:proofErr w:type="spellStart"/>
-      <w:r>
-        <w:t>clustering</w:t>
-      </w:r>
-      <w:proofErr w:type="spellEnd"/>
-      <w:r>
-        <w:t xml:space="preserve"> </w:t>
-      </w:r>
-      <w:proofErr w:type="spellStart"/>
-      <w:r>
-        <w:t>aglomerativo</w:t>
-      </w:r>
-      <w:proofErr w:type="spellEnd"/>
-      <w:r>
-        <w:t xml:space="preserve"> y diana como </w:t>
-      </w:r>
-      <w:proofErr w:type="spellStart"/>
-      <w:r>
-        <w:t>clustering</w:t>
-      </w:r>
-      <w:proofErr w:type="spellEnd"/>
-      <w:r>
-        <w:t xml:space="preserve"> divisivo. </w:t>
-      </w:r>
-    </w:p>
-    <w:p>
-      <w:r>
-        <w:t xml:space="preserve">Para calcular las distancias de </w:t>
-      </w:r>
-      <w:proofErr w:type="spellStart"/>
-      <w:r>
-        <w:t>Gower</w:t>
-      </w:r>
-      <w:proofErr w:type="spellEnd"/>
-      <w:r>
-        <w:t xml:space="preserve"> utilizaremos Daisy ya que tenemos variables mixtas dentro de la tabla de datos. Adicionalmente utilizaremos </w:t>
-      </w:r>
-      <w:proofErr w:type="spellStart"/>
-      <w:r>
-        <w:t>PCAmixed</w:t>
-      </w:r>
-      <w:proofErr w:type="spellEnd"/>
-      <w:r>
-        <w:t xml:space="preserve"> para calcular las mismas utilizando como dimensión la cantidad de componentes principales que acumulan el 90% de la varianza. </w:t>
-      </w:r>
-    </w:p>
-    <w:p>
-      <w:r>
-        <w:t xml:space="preserve"> </w:t>
-      </w:r>
-    </w:p>
-    <w:p>
-      <w:pPr>
-        <w:pStyle w:val="Ttulo2"/>
-      </w:pPr>
-      <w:r>
-        <w:t>Caracterice y describa los resultados a los cuales se arribaron en el caso anterior, desde el punto de vista del negocio.</w:t>
-      </w:r>
+      <w:proofErr w:type="gramEnd"/>
     </w:p>
     <w:p/>
     <w:p/>
     <w:p/>
+    <w:p>
+      <w:pPr>
+        <w:pStyle w:val="Ttulo1"/>
+      </w:pPr>
+      <w:r>
+        <w:t>Implementación</w:t>
+      </w:r>
+    </w:p>
     <w:p/>
     <w:p>
       <w:pPr>
-        <w:pStyle w:val="Ttulo1"/>
-      </w:pPr>
-      <w:r>
-        <w:t>Implementación</w:t>
+        <w:pStyle w:val="Ttulo2"/>
+      </w:pPr>
+      <w:r>
+        <w:t>¿Cómo entiende que el modelo podría ser utilizado por la web para cumplir el objetivo funcional?</w:t>
+      </w:r>
+    </w:p>
+    <w:p>
+      <w:r>
+        <w:t xml:space="preserve">En función de lo transmitido en el requerimiento el usuario debería ingresar el nombre de un restaurante y el sitio web le devolvería los restaurantes similares en función del análisis de </w:t>
+      </w:r>
+      <w:proofErr w:type="spellStart"/>
+      <w:r>
+        <w:t>clusters</w:t>
+      </w:r>
+      <w:proofErr w:type="spellEnd"/>
+      <w:r>
+        <w:t xml:space="preserve"> realizado </w:t>
+      </w:r>
+    </w:p>
+    <w:p>
+      <w:pPr>
+        <w:pStyle w:val="Ttulo2"/>
+      </w:pPr>
+      <w:r>
+        <w:t xml:space="preserve">En base a lo anterior, ¿cómo debería ser la implementación de este modelo (estimación resultados en tiempo real, procesamiento </w:t>
+      </w:r>
+      <w:proofErr w:type="spellStart"/>
+      <w:r>
+        <w:t>batch</w:t>
+      </w:r>
+      <w:proofErr w:type="spellEnd"/>
+      <w:r>
+        <w:t xml:space="preserve">, </w:t>
+      </w:r>
+      <w:proofErr w:type="spellStart"/>
+      <w:r>
+        <w:t>etc</w:t>
+      </w:r>
+      <w:proofErr w:type="spellEnd"/>
+      <w:r>
+        <w:t>)?</w:t>
+      </w:r>
+    </w:p>
+    <w:p>
+      <w:r>
+        <w:t>Dentro de los tipos de implementación vistos en clase este modelo se podría clasificar como un análisis puntual que no precisa ser corrido con frecuencia</w:t>
+      </w:r>
+      <w:r>
+        <w:t>. De todas formas sería importante cada cierto tiempo ir enriqueciendo las bases con información de los restaurantes y más aún cuando debimos trabajar solo con 130 registros por no contar con información relevante para los restantes.</w:t>
       </w:r>
     </w:p>
     <w:p/>
@@ -6055,211 +6152,101 @@
         <w:pStyle w:val="Ttulo2"/>
       </w:pPr>
       <w:r>
-        <w:t>¿Cómo entiende que el modelo podría ser utilizado por la web para cumplir el objetivo funcional?</w:t>
-      </w:r>
-    </w:p>
-    <w:p>
-      <w:r>
-        <w:t xml:space="preserve">En función de lo transmitido en el requerimiento el usuario debería ingresar el nombre de un restaurante y el sitio web le devolvería los restaurantes similares en función del análisis de </w:t>
+        <w:t xml:space="preserve">¿Cómo se podrían armar, usando los resultados de este modelo, los rankings de restoranes “en términos relativos” o “específicos a un grupo”? Si bien no es necesario realizar los desarrollos, identifique el proceso, actividades, variables a utilizar, </w:t>
       </w:r>
       <w:proofErr w:type="spellStart"/>
       <w:r>
-        <w:t>clusters</w:t>
+        <w:t>etc</w:t>
       </w:r>
       <w:proofErr w:type="spellEnd"/>
       <w:r>
-        <w:t xml:space="preserve"> realizado </w:t>
-      </w:r>
-    </w:p>
+        <w:t xml:space="preserve"> y describa con el mayor detalle posible.</w:t>
+      </w:r>
+    </w:p>
+    <w:p>
+      <w:r>
+        <w:t xml:space="preserve">Los resultados del modelo se deberían mostrar en la web al ingresar el nombre de un restaurante por parte del usuario devolviendo todos los registros correspondientes a ese </w:t>
+      </w:r>
+      <w:proofErr w:type="spellStart"/>
+      <w:r>
+        <w:t>cluster</w:t>
+      </w:r>
+      <w:proofErr w:type="spellEnd"/>
+      <w:r>
+        <w:t xml:space="preserve">. Entendemos que el cliente nos debería especificar el criterio para mostrar los restaurantes correspondientes a ese </w:t>
+      </w:r>
+      <w:proofErr w:type="spellStart"/>
+      <w:r>
+        <w:t>cluster</w:t>
+      </w:r>
+      <w:proofErr w:type="spellEnd"/>
+      <w:r>
+        <w:t xml:space="preserve"> pero sugerimos hacerlo </w:t>
+      </w:r>
+      <w:r>
+        <w:t xml:space="preserve">por distancia de </w:t>
+      </w:r>
+      <w:proofErr w:type="spellStart"/>
+      <w:r>
+        <w:t>gower</w:t>
+      </w:r>
+      <w:proofErr w:type="spellEnd"/>
+      <w:r>
+        <w:t xml:space="preserve"> comenzado por la que tenga una menor, considerando que una menor distancia implica mayor similitud entre los mismos. </w:t>
+      </w:r>
+    </w:p>
+    <w:p>
+      <w:r>
+        <w:lastRenderedPageBreak/>
+        <w:t xml:space="preserve">Otro criterio de ordenamiento podría ser la ubicación geográfica, el tipo de comida recomendando en primer lugar los que ofrecen la misma comida que ingresó el usuario o por rating del restaurante. </w:t>
+      </w:r>
+      <w:r>
+        <w:t xml:space="preserve"> </w:t>
+      </w:r>
+    </w:p>
+    <w:p/>
     <w:p>
       <w:pPr>
         <w:pStyle w:val="Ttulo2"/>
       </w:pPr>
       <w:r>
-        <w:t xml:space="preserve">En base a lo anterior, ¿cómo debería ser la implementación de este modelo (estimación resultados en tiempo real, procesamiento </w:t>
+        <w:t>¿Qué ventaja tendría esto frente a usar un ranking general?</w:t>
+      </w:r>
+    </w:p>
+    <w:p>
+      <w:r>
+        <w:t xml:space="preserve">En el caso de la distancia de </w:t>
       </w:r>
       <w:proofErr w:type="spellStart"/>
       <w:r>
-        <w:t>batch</w:t>
+        <w:t>gower</w:t>
       </w:r>
       <w:proofErr w:type="spellEnd"/>
       <w:r>
-        <w:t xml:space="preserve">, </w:t>
+        <w:t xml:space="preserve"> por ejemplo, la ventaja es que si no conocemos específicamente el atributo que según el usuario hace que un restaurante sea similar a otro, este parámetro contempla todas las variables mejorando la probabilidad de devolver uno similar considerando todas las variables contenidas en el </w:t>
       </w:r>
       <w:proofErr w:type="spellStart"/>
       <w:r>
-        <w:t>etc</w:t>
+        <w:t>dataset</w:t>
       </w:r>
       <w:proofErr w:type="spellEnd"/>
       <w:r>
-        <w:t>)?</w:t>
-      </w:r>
-    </w:p>
-    <w:p>
-      <w:r>
-        <w:t>Dentro de los tipos de implementación vistos en clase este modelo se podría clasificar como un análisis puntual que no precisa ser corrido con frecuencia</w:t>
-      </w:r>
-      <w:bookmarkStart w:id="0" w:name="_GoBack"/>
-      <w:bookmarkEnd w:id="0"/>
-    </w:p>
-    <w:p/>
+        <w:t xml:space="preserve">. </w:t>
+      </w:r>
+    </w:p>
     <w:p>
       <w:pPr>
         <w:pStyle w:val="Ttulo2"/>
       </w:pPr>
       <w:r>
-        <w:t xml:space="preserve">¿Cómo se podrían armar, usando los resultados de este modelo, los rankings de restoranes “en términos relativos” o “específicos a un grupo”? Si bien no es necesario realizar los desarrollos, identifique el proceso, actividades, variables a utilizar, </w:t>
-      </w:r>
-      <w:proofErr w:type="spellStart"/>
-      <w:r>
-        <w:t>etc</w:t>
-      </w:r>
-      <w:proofErr w:type="spellEnd"/>
-      <w:r>
-        <w:t xml:space="preserve"> y describa con el mayor detalle posible.</w:t>
-      </w:r>
-    </w:p>
-    <w:p/>
-    <w:p>
-      <w:pPr>
-        <w:pStyle w:val="Ttulo2"/>
-      </w:pPr>
-      <w:r>
-        <w:t>¿Qué ventaja tendría esto frente a usar un ranking general?</w:t>
-      </w:r>
-    </w:p>
-    <w:p/>
-    <w:p>
-      <w:pPr>
-        <w:pStyle w:val="Ttulo2"/>
-      </w:pPr>
-      <w:r>
         <w:t>¿Cómo se podría evaluar el resultado (éxito) del trabajo?</w:t>
       </w:r>
     </w:p>
-    <w:p/>
-    <w:p/>
-    <w:p/>
-    <w:p/>
-    <w:p/>
-    <w:p/>
-    <w:p>
-      <w:r>
-        <w:lastRenderedPageBreak/>
-        <w:t>CORREGIR TRUE FALSE EN CHEFMOZACCEPT</w:t>
-      </w:r>
-    </w:p>
-    <w:p>
-      <w:r>
-        <w:t>AGREGAR COMIDAS</w:t>
-      </w:r>
-    </w:p>
-    <w:p>
-      <w:r>
-        <w:t xml:space="preserve">Cantidad de medios de pagos (agregar cash, </w:t>
-      </w:r>
-      <w:proofErr w:type="spellStart"/>
-      <w:r>
-        <w:t>debit</w:t>
-      </w:r>
-      <w:proofErr w:type="spellEnd"/>
-      <w:r>
-        <w:t xml:space="preserve"> y otros o </w:t>
-      </w:r>
-      <w:proofErr w:type="spellStart"/>
-      <w:r>
-        <w:t>tarj</w:t>
-      </w:r>
-      <w:proofErr w:type="spellEnd"/>
-      <w:r>
-        <w:t xml:space="preserve"> </w:t>
-      </w:r>
-      <w:proofErr w:type="spellStart"/>
-      <w:r>
-        <w:t>credito</w:t>
-      </w:r>
-      <w:proofErr w:type="spellEnd"/>
-      <w:r>
-        <w:t>)</w:t>
-      </w:r>
-    </w:p>
-    <w:p>
-      <w:r>
-        <w:t xml:space="preserve">Smoking área </w:t>
-      </w:r>
-      <w:proofErr w:type="spellStart"/>
-      <w:r>
-        <w:t>si</w:t>
-      </w:r>
-      <w:proofErr w:type="spellEnd"/>
-      <w:r>
-        <w:t xml:space="preserve"> o no </w:t>
-      </w:r>
-      <w:r>
-        <w:t xml:space="preserve">(eliminar la </w:t>
-      </w:r>
-      <w:proofErr w:type="spellStart"/>
-      <w:r>
-        <w:t>varible</w:t>
-      </w:r>
-      <w:proofErr w:type="spellEnd"/>
-      <w:r>
-        <w:t xml:space="preserve"> </w:t>
-      </w:r>
-      <w:proofErr w:type="spellStart"/>
-      <w:r>
-        <w:t>categorica</w:t>
-      </w:r>
-      <w:proofErr w:type="spellEnd"/>
-      <w:r>
-        <w:t>)</w:t>
-      </w:r>
-    </w:p>
-    <w:p>
-      <w:r>
-        <w:t xml:space="preserve">Agregar </w:t>
-      </w:r>
-      <w:proofErr w:type="spellStart"/>
-      <w:r>
-        <w:t>outliers</w:t>
-      </w:r>
-      <w:proofErr w:type="spellEnd"/>
-      <w:r>
-        <w:t xml:space="preserve"> de </w:t>
-      </w:r>
-      <w:proofErr w:type="spellStart"/>
-      <w:r>
-        <w:t>mahalanobis</w:t>
-      </w:r>
-      <w:proofErr w:type="spellEnd"/>
-    </w:p>
-    <w:p>
-      <w:proofErr w:type="spellStart"/>
-      <w:r>
-        <w:t>Pca</w:t>
-      </w:r>
-      <w:proofErr w:type="spellEnd"/>
-      <w:r>
-        <w:t xml:space="preserve">, modificar dentro de Daisy el </w:t>
-      </w:r>
-      <w:proofErr w:type="spellStart"/>
-      <w:r>
-        <w:t>dataset</w:t>
-      </w:r>
-      <w:proofErr w:type="spellEnd"/>
-      <w:r>
-        <w:t xml:space="preserve"> de </w:t>
-      </w:r>
-      <w:proofErr w:type="spellStart"/>
-      <w:r>
-        <w:t>pca</w:t>
-      </w:r>
-      <w:proofErr w:type="spellEnd"/>
-      <w:r>
-        <w:t xml:space="preserve"> </w:t>
-      </w:r>
-    </w:p>
-    <w:p/>
+    <w:p>
+      <w:r>
+        <w:t>Más allá de los métodos estadísticos como la silueta que se muestra en el desarrollo del trabajo, a nivel de negocio sería importante conocer la opinión del usuario luego de haber concurrido al restaurante recomendado de forma de conocer el grado de satisfacción de la recomendación.</w:t>
+      </w:r>
+    </w:p>
     <w:sectPr>
       <w:pgSz w:w="11906" w:h="16838"/>
       <w:pgMar w:top="1417" w:right="1701" w:bottom="1417" w:left="1701" w:header="708" w:footer="708" w:gutter="0"/>
@@ -6958,7 +6945,7 @@
       <w:lvlText w:val="%1.%2"/>
       <w:lvlJc w:val="left"/>
       <w:pPr>
-        <w:ind w:left="860" w:hanging="576"/>
+        <w:ind w:left="4970" w:hanging="576"/>
       </w:pPr>
     </w:lvl>
     <w:lvl w:ilvl="2">

</xml_diff>